<commit_message>
Modulo 18.1 ERROS nas dependencias RETORFIT
</commit_message>
<xml_diff>
--- a/Dev_Android_Kolin_Python/Modulo18_Materiais/Modulo 18.docx
+++ b/Dev_Android_Kolin_Python/Modulo18_Materiais/Modulo 18.docx
@@ -230,6 +230,88 @@
         </w:drawing>
       </w:r>
     </w:p>
+    <w:p/>
+    <w:p>
+      <w:r>
+        <w:t xml:space="preserve">• </w:t>
+      </w:r>
+      <w:r>
+        <w:t>0</w:t>
+      </w:r>
+      <w:r>
+        <w:t>4</w:t>
+      </w:r>
+      <w:r>
+        <w:t>m:</w:t>
+      </w:r>
+      <w:r>
+        <w:t>40</w:t>
+      </w:r>
+      <w:r>
+        <w:t>s</w:t>
+      </w:r>
+      <w:r>
+        <w:t xml:space="preserve">– </w:t>
+      </w:r>
+      <w:r>
+        <w:t>Organização Estrutura de Pastas</w:t>
+      </w:r>
+    </w:p>
+    <w:p>
+      <w:r>
+        <w:drawing>
+          <wp:inline distT="0" distB="0" distL="0" distR="0" wp14:anchorId="436D5E6C" wp14:editId="10728802">
+            <wp:extent cx="2477386" cy="2732632"/>
+            <wp:effectExtent l="0" t="0" r="0" b="0"/>
+            <wp:docPr id="164706982" name="Imagem 1"/>
+            <wp:cNvGraphicFramePr>
+              <a:graphicFrameLocks xmlns:a="http://schemas.openxmlformats.org/drawingml/2006/main" noChangeAspect="1"/>
+            </wp:cNvGraphicFramePr>
+            <a:graphic xmlns:a="http://schemas.openxmlformats.org/drawingml/2006/main">
+              <a:graphicData uri="http://schemas.openxmlformats.org/drawingml/2006/picture">
+                <pic:pic xmlns:pic="http://schemas.openxmlformats.org/drawingml/2006/picture">
+                  <pic:nvPicPr>
+                    <pic:cNvPr id="164706982" name=""/>
+                    <pic:cNvPicPr/>
+                  </pic:nvPicPr>
+                  <pic:blipFill>
+                    <a:blip r:embed="rId7"/>
+                    <a:stretch>
+                      <a:fillRect/>
+                    </a:stretch>
+                  </pic:blipFill>
+                  <pic:spPr>
+                    <a:xfrm>
+                      <a:off x="0" y="0"/>
+                      <a:ext cx="2479886" cy="2735390"/>
+                    </a:xfrm>
+                    <a:prstGeom prst="rect">
+                      <a:avLst/>
+                    </a:prstGeom>
+                  </pic:spPr>
+                </pic:pic>
+              </a:graphicData>
+            </a:graphic>
+          </wp:inline>
+        </w:drawing>
+      </w:r>
+    </w:p>
+    <w:p/>
+    <w:p>
+      <w:r>
+        <w:t xml:space="preserve">• </w:t>
+      </w:r>
+      <w:r>
+        <w:t>04m:40s</w:t>
+      </w:r>
+      <w:r>
+        <w:t xml:space="preserve">– </w:t>
+      </w:r>
+      <w:r>
+        <w:t>Organização Estrutura de Pastas</w:t>
+      </w:r>
+    </w:p>
+    <w:p/>
     <w:p/>
     <w:p/>
     <w:p/>

</xml_diff>

<commit_message>
Modulo 18 Aula 1 - 16/02/2024 • Recomeçando o projeto - 16/02/2024 • Verificado erro na linha:   implementation("com.squareup.moshi:moshi-Kotlin:1.13.0")   enviado para tutor. - 16/02/2024 • Aguardando resposta do tutor.   continuando a aplicar aula. - 16/02/2024 • Chegamos no fim da 18-Aula-1. Apresentou erros que pondem ser solucionados com a pergunda ao tutor.
</commit_message>
<xml_diff>
--- a/Dev_Android_Kolin_Python/Modulo18_Materiais/Modulo 18.docx
+++ b/Dev_Android_Kolin_Python/Modulo18_Materiais/Modulo 18.docx
@@ -4,6 +4,9 @@
   <w:body>
     <w:p>
       <w:r>
+        <w:rPr>
+          <w:noProof/>
+        </w:rPr>
         <w:drawing>
           <wp:inline distT="0" distB="0" distL="0" distR="0" wp14:anchorId="5BADF494" wp14:editId="38A8C761">
             <wp:extent cx="2169042" cy="637143"/>
@@ -87,9 +90,10 @@
       <w:r>
         <w:t xml:space="preserve">dependências </w:t>
       </w:r>
-    </w:p>
-    <w:p>
-      <w:r>
+      <w:r>
+        <w:rPr>
+          <w:noProof/>
+        </w:rPr>
         <w:drawing>
           <wp:inline distT="0" distB="0" distL="0" distR="0" wp14:anchorId="0D882572" wp14:editId="37D52BB3">
             <wp:extent cx="5400040" cy="1098550"/>
@@ -170,19 +174,7 @@
         <w:t xml:space="preserve"> ] </w:t>
       </w:r>
       <w:r>
-        <w:t>0</w:t>
-      </w:r>
-      <w:r>
-        <w:t>1</w:t>
-      </w:r>
-      <w:r>
-        <w:t>m:</w:t>
-      </w:r>
-      <w:r>
-        <w:t>36</w:t>
-      </w:r>
-      <w:r>
-        <w:t>s</w:t>
+        <w:t>01m:36s</w:t>
       </w:r>
       <w:r>
         <w:t xml:space="preserve">– </w:t>
@@ -190,9 +182,10 @@
       <w:r>
         <w:t>Permissões para uso de Internet</w:t>
       </w:r>
-    </w:p>
-    <w:p>
-      <w:r>
+      <w:r>
+        <w:rPr>
+          <w:noProof/>
+        </w:rPr>
         <w:drawing>
           <wp:inline distT="0" distB="0" distL="0" distR="0" wp14:anchorId="3D0DD250" wp14:editId="4FFB576E">
             <wp:extent cx="5400040" cy="396240"/>
@@ -256,9 +249,13 @@
       <w:r>
         <w:t>Organização Estrutura de Pastas</w:t>
       </w:r>
-    </w:p>
-    <w:p>
-      <w:r>
+      <w:r>
+        <w:br/>
+      </w:r>
+      <w:r>
+        <w:rPr>
+          <w:noProof/>
+        </w:rPr>
         <w:drawing>
           <wp:inline distT="0" distB="0" distL="0" distR="0" wp14:anchorId="436D5E6C" wp14:editId="10728802">
             <wp:extent cx="2477386" cy="2732632"/>
@@ -299,18 +296,764 @@
     <w:p/>
     <w:p>
       <w:r>
+        <w:t>• 11</w:t>
+      </w:r>
+      <w:r>
+        <w:t>m:</w:t>
+      </w:r>
+      <w:r>
+        <w:t>20</w:t>
+      </w:r>
+      <w:r>
+        <w:t>s</w:t>
+      </w:r>
+      <w:r>
+        <w:t xml:space="preserve">– </w:t>
+      </w:r>
+      <w:r>
+        <w:t xml:space="preserve">Criando </w:t>
+      </w:r>
+      <w:r>
+        <w:t xml:space="preserve">Credenciais </w:t>
+      </w:r>
+      <w:proofErr w:type="gramStart"/>
+      <w:r>
+        <w:t xml:space="preserve">[ </w:t>
+      </w:r>
+      <w:proofErr w:type="spellStart"/>
+      <w:r>
+        <w:t>ApiCredentials.kt</w:t>
+      </w:r>
+      <w:proofErr w:type="spellEnd"/>
+      <w:proofErr w:type="gramEnd"/>
+      <w:r>
+        <w:t xml:space="preserve"> ]</w:t>
+      </w:r>
+    </w:p>
+    <w:p>
+      <w:r>
+        <w:t>Links credenciai</w:t>
+      </w:r>
+      <w:r>
+        <w:t>s</w:t>
+      </w:r>
+      <w:r>
+        <w:t xml:space="preserve">: </w:t>
+      </w:r>
+      <w:hyperlink r:id="rId8" w:history="1">
+        <w:r>
+          <w:rPr>
+            <w:rStyle w:val="Hyperlink"/>
+          </w:rPr>
+          <w:t>https://developer.marvel.com/docs</w:t>
+        </w:r>
+      </w:hyperlink>
+      <w:r>
+        <w:t xml:space="preserve"> </w:t>
+      </w:r>
+      <w:proofErr w:type="gramStart"/>
+      <w:r>
+        <w:t xml:space="preserve">   (</w:t>
+      </w:r>
+      <w:proofErr w:type="gramEnd"/>
+      <w:r>
+        <w:t>BASE URL no final da página)</w:t>
+      </w:r>
+    </w:p>
+    <w:p>
+      <w:pPr>
+        <w:rPr>
+          <w:lang w:val="en-US"/>
+        </w:rPr>
+      </w:pPr>
+      <w:proofErr w:type="spellStart"/>
+      <w:r>
+        <w:rPr>
+          <w:lang w:val="en-US"/>
+        </w:rPr>
+        <w:t>publicKey</w:t>
+      </w:r>
+      <w:proofErr w:type="spellEnd"/>
+      <w:r>
+        <w:rPr>
+          <w:lang w:val="en-US"/>
+        </w:rPr>
+        <w:t xml:space="preserve"> </w:t>
+      </w:r>
+      <w:r>
+        <w:rPr>
+          <w:lang w:val="en-US"/>
+        </w:rPr>
+        <w:t>e</w:t>
+      </w:r>
+      <w:r>
+        <w:rPr>
+          <w:lang w:val="en-US"/>
+        </w:rPr>
+        <w:t xml:space="preserve"> </w:t>
+      </w:r>
+      <w:proofErr w:type="spellStart"/>
+      <w:r>
+        <w:rPr>
+          <w:lang w:val="en-US"/>
+        </w:rPr>
+        <w:t>privateKey</w:t>
+      </w:r>
+      <w:proofErr w:type="spellEnd"/>
+      <w:r>
+        <w:rPr>
+          <w:lang w:val="en-US"/>
+        </w:rPr>
+        <w:t xml:space="preserve">:  </w:t>
+      </w:r>
+      <w:hyperlink r:id="rId9" w:history="1">
+        <w:r>
+          <w:rPr>
+            <w:rStyle w:val="Hyperlink"/>
+            <w:lang w:val="en-US"/>
+          </w:rPr>
+          <w:t>https://developer.marvel.com/account</w:t>
+        </w:r>
+      </w:hyperlink>
+    </w:p>
+    <w:p>
+      <w:pPr>
+        <w:rPr>
+          <w:lang w:val="en-US"/>
+        </w:rPr>
+      </w:pPr>
+      <w:r>
+        <w:rPr>
+          <w:lang w:val="en-US"/>
+        </w:rPr>
+        <w:drawing>
+          <wp:inline distT="0" distB="0" distL="0" distR="0" wp14:anchorId="574A1692" wp14:editId="5EA7283A">
+            <wp:extent cx="3886200" cy="1635533"/>
+            <wp:effectExtent l="0" t="0" r="0" b="3175"/>
+            <wp:docPr id="265586097" name="Imagem 1"/>
+            <wp:cNvGraphicFramePr>
+              <a:graphicFrameLocks xmlns:a="http://schemas.openxmlformats.org/drawingml/2006/main" noChangeAspect="1"/>
+            </wp:cNvGraphicFramePr>
+            <a:graphic xmlns:a="http://schemas.openxmlformats.org/drawingml/2006/main">
+              <a:graphicData uri="http://schemas.openxmlformats.org/drawingml/2006/picture">
+                <pic:pic xmlns:pic="http://schemas.openxmlformats.org/drawingml/2006/picture">
+                  <pic:nvPicPr>
+                    <pic:cNvPr id="265586097" name=""/>
+                    <pic:cNvPicPr/>
+                  </pic:nvPicPr>
+                  <pic:blipFill>
+                    <a:blip r:embed="rId10"/>
+                    <a:stretch>
+                      <a:fillRect/>
+                    </a:stretch>
+                  </pic:blipFill>
+                  <pic:spPr>
+                    <a:xfrm>
+                      <a:off x="0" y="0"/>
+                      <a:ext cx="3896372" cy="1639814"/>
+                    </a:xfrm>
+                    <a:prstGeom prst="rect">
+                      <a:avLst/>
+                    </a:prstGeom>
+                  </pic:spPr>
+                </pic:pic>
+              </a:graphicData>
+            </a:graphic>
+          </wp:inline>
+        </w:drawing>
+      </w:r>
+    </w:p>
+    <w:p>
+      <w:pPr>
+        <w:rPr>
+          <w:lang w:val="en-US"/>
+        </w:rPr>
+      </w:pPr>
+    </w:p>
+    <w:p>
+      <w:r>
+        <w:lastRenderedPageBreak/>
+        <w:t>• 1</w:t>
+      </w:r>
+      <w:r>
+        <w:t>4</w:t>
+      </w:r>
+      <w:r>
+        <w:t>m:</w:t>
+      </w:r>
+      <w:r>
+        <w:t>00</w:t>
+      </w:r>
+      <w:r>
+        <w:t>s</w:t>
+      </w:r>
+      <w:r>
+        <w:t xml:space="preserve">– </w:t>
+      </w:r>
+      <w:r>
+        <w:t xml:space="preserve">Criando </w:t>
+      </w:r>
+      <w:proofErr w:type="spellStart"/>
+      <w:r>
+        <w:t>Helper</w:t>
+      </w:r>
+      <w:proofErr w:type="spellEnd"/>
+      <w:r>
+        <w:t xml:space="preserve"> – Ajuda a fazer algumas coisas</w:t>
+      </w:r>
+      <w:r>
+        <w:t xml:space="preserve"> </w:t>
+      </w:r>
+      <w:proofErr w:type="gramStart"/>
+      <w:r>
+        <w:t xml:space="preserve">[ </w:t>
+      </w:r>
+      <w:proofErr w:type="spellStart"/>
+      <w:r>
+        <w:t>Api</w:t>
+      </w:r>
+      <w:r>
+        <w:t>Helper</w:t>
+      </w:r>
+      <w:r>
+        <w:t>.kt</w:t>
+      </w:r>
+      <w:proofErr w:type="spellEnd"/>
+      <w:proofErr w:type="gramEnd"/>
+      <w:r>
+        <w:t xml:space="preserve"> ]</w:t>
+      </w:r>
+    </w:p>
+    <w:p>
+      <w:r>
+        <w:drawing>
+          <wp:inline distT="0" distB="0" distL="0" distR="0" wp14:anchorId="59CCB674" wp14:editId="0971FC62">
+            <wp:extent cx="5400040" cy="3457575"/>
+            <wp:effectExtent l="0" t="0" r="0" b="9525"/>
+            <wp:docPr id="326694124" name="Imagem 1"/>
+            <wp:cNvGraphicFramePr>
+              <a:graphicFrameLocks xmlns:a="http://schemas.openxmlformats.org/drawingml/2006/main" noChangeAspect="1"/>
+            </wp:cNvGraphicFramePr>
+            <a:graphic xmlns:a="http://schemas.openxmlformats.org/drawingml/2006/main">
+              <a:graphicData uri="http://schemas.openxmlformats.org/drawingml/2006/picture">
+                <pic:pic xmlns:pic="http://schemas.openxmlformats.org/drawingml/2006/picture">
+                  <pic:nvPicPr>
+                    <pic:cNvPr id="326694124" name=""/>
+                    <pic:cNvPicPr/>
+                  </pic:nvPicPr>
+                  <pic:blipFill>
+                    <a:blip r:embed="rId11"/>
+                    <a:stretch>
+                      <a:fillRect/>
+                    </a:stretch>
+                  </pic:blipFill>
+                  <pic:spPr>
+                    <a:xfrm>
+                      <a:off x="0" y="0"/>
+                      <a:ext cx="5400040" cy="3457575"/>
+                    </a:xfrm>
+                    <a:prstGeom prst="rect">
+                      <a:avLst/>
+                    </a:prstGeom>
+                  </pic:spPr>
+                </pic:pic>
+              </a:graphicData>
+            </a:graphic>
+          </wp:inline>
+        </w:drawing>
+      </w:r>
+    </w:p>
+    <w:p/>
+    <w:p>
+      <w:r>
         <w:t xml:space="preserve">• </w:t>
       </w:r>
       <w:r>
-        <w:t>04m:40s</w:t>
+        <w:t>24</w:t>
+      </w:r>
+      <w:r>
+        <w:t>m:</w:t>
+      </w:r>
+      <w:r>
+        <w:t>0</w:t>
+      </w:r>
+      <w:r>
+        <w:t>0</w:t>
+      </w:r>
+      <w:r>
+        <w:t>s</w:t>
       </w:r>
       <w:r>
         <w:t xml:space="preserve">– </w:t>
       </w:r>
       <w:r>
-        <w:t>Organização Estrutura de Pastas</w:t>
+        <w:t xml:space="preserve">Criando Interface </w:t>
+      </w:r>
+      <w:proofErr w:type="gramStart"/>
+      <w:r>
+        <w:t xml:space="preserve">[ </w:t>
+      </w:r>
+      <w:proofErr w:type="spellStart"/>
+      <w:r>
+        <w:t>HQHome</w:t>
+      </w:r>
+      <w:proofErr w:type="spellEnd"/>
+      <w:proofErr w:type="gramEnd"/>
+      <w:r>
+        <w:t xml:space="preserve">/ </w:t>
+      </w:r>
+      <w:proofErr w:type="spellStart"/>
+      <w:r>
+        <w:t>ComicService</w:t>
+      </w:r>
+      <w:r>
+        <w:t>.kt</w:t>
+      </w:r>
+      <w:proofErr w:type="spellEnd"/>
+      <w:r>
+        <w:t xml:space="preserve"> ]</w:t>
       </w:r>
     </w:p>
+    <w:p>
+      <w:r>
+        <w:t xml:space="preserve">Site para informações: </w:t>
+      </w:r>
+      <w:hyperlink r:id="rId12" w:history="1">
+        <w:r>
+          <w:rPr>
+            <w:rStyle w:val="Hyperlink"/>
+          </w:rPr>
+          <w:t>https://developer.marvel.com/docs#!/public/getComicsCollection_get_6</w:t>
+        </w:r>
+      </w:hyperlink>
+    </w:p>
+    <w:p>
+      <w:r>
+        <w:t xml:space="preserve">Autorizações: </w:t>
+      </w:r>
+      <w:hyperlink r:id="rId13" w:history="1">
+        <w:r>
+          <w:rPr>
+            <w:rStyle w:val="Hyperlink"/>
+          </w:rPr>
+          <w:t>https://developer.marvel.com/account</w:t>
+        </w:r>
+      </w:hyperlink>
+    </w:p>
+    <w:p>
+      <w:r>
+        <w:drawing>
+          <wp:inline distT="0" distB="0" distL="0" distR="0" wp14:anchorId="3651FBA7" wp14:editId="022FFF7B">
+            <wp:extent cx="4401164" cy="3972479"/>
+            <wp:effectExtent l="0" t="0" r="0" b="9525"/>
+            <wp:docPr id="419443172" name="Imagem 1"/>
+            <wp:cNvGraphicFramePr>
+              <a:graphicFrameLocks xmlns:a="http://schemas.openxmlformats.org/drawingml/2006/main" noChangeAspect="1"/>
+            </wp:cNvGraphicFramePr>
+            <a:graphic xmlns:a="http://schemas.openxmlformats.org/drawingml/2006/main">
+              <a:graphicData uri="http://schemas.openxmlformats.org/drawingml/2006/picture">
+                <pic:pic xmlns:pic="http://schemas.openxmlformats.org/drawingml/2006/picture">
+                  <pic:nvPicPr>
+                    <pic:cNvPr id="419443172" name=""/>
+                    <pic:cNvPicPr/>
+                  </pic:nvPicPr>
+                  <pic:blipFill>
+                    <a:blip r:embed="rId14"/>
+                    <a:stretch>
+                      <a:fillRect/>
+                    </a:stretch>
+                  </pic:blipFill>
+                  <pic:spPr>
+                    <a:xfrm>
+                      <a:off x="0" y="0"/>
+                      <a:ext cx="4401164" cy="3972479"/>
+                    </a:xfrm>
+                    <a:prstGeom prst="rect">
+                      <a:avLst/>
+                    </a:prstGeom>
+                  </pic:spPr>
+                </pic:pic>
+              </a:graphicData>
+            </a:graphic>
+          </wp:inline>
+        </w:drawing>
+      </w:r>
+    </w:p>
+    <w:p/>
+    <w:p/>
+    <w:p>
+      <w:r>
+        <w:lastRenderedPageBreak/>
+        <w:t xml:space="preserve">• </w:t>
+      </w:r>
+      <w:r>
+        <w:t>30</w:t>
+      </w:r>
+      <w:r>
+        <w:t>m:</w:t>
+      </w:r>
+      <w:r>
+        <w:t>4</w:t>
+      </w:r>
+      <w:r>
+        <w:t>0s</w:t>
+      </w:r>
+      <w:r>
+        <w:t xml:space="preserve">– </w:t>
+      </w:r>
+      <w:r>
+        <w:t xml:space="preserve">Criando </w:t>
+      </w:r>
+      <w:r>
+        <w:t xml:space="preserve">Pasta </w:t>
+      </w:r>
+      <w:proofErr w:type="gramStart"/>
+      <w:r>
+        <w:t>[ data</w:t>
+      </w:r>
+      <w:proofErr w:type="gramEnd"/>
+      <w:r>
+        <w:t xml:space="preserve"> ]</w:t>
+      </w:r>
+    </w:p>
+    <w:p>
+      <w:r>
+        <w:drawing>
+          <wp:inline distT="0" distB="0" distL="0" distR="0" wp14:anchorId="44E90224" wp14:editId="3A03F16D">
+            <wp:extent cx="2133898" cy="1190791"/>
+            <wp:effectExtent l="0" t="0" r="0" b="9525"/>
+            <wp:docPr id="1352479285" name="Imagem 1" descr="Interface gráfica do usuário, Texto, Aplicativo&#10;&#10;Descrição gerada automaticamente"/>
+            <wp:cNvGraphicFramePr>
+              <a:graphicFrameLocks xmlns:a="http://schemas.openxmlformats.org/drawingml/2006/main" noChangeAspect="1"/>
+            </wp:cNvGraphicFramePr>
+            <a:graphic xmlns:a="http://schemas.openxmlformats.org/drawingml/2006/main">
+              <a:graphicData uri="http://schemas.openxmlformats.org/drawingml/2006/picture">
+                <pic:pic xmlns:pic="http://schemas.openxmlformats.org/drawingml/2006/picture">
+                  <pic:nvPicPr>
+                    <pic:cNvPr id="1352479285" name="Imagem 1" descr="Interface gráfica do usuário, Texto, Aplicativo&#10;&#10;Descrição gerada automaticamente"/>
+                    <pic:cNvPicPr/>
+                  </pic:nvPicPr>
+                  <pic:blipFill>
+                    <a:blip r:embed="rId15"/>
+                    <a:stretch>
+                      <a:fillRect/>
+                    </a:stretch>
+                  </pic:blipFill>
+                  <pic:spPr>
+                    <a:xfrm>
+                      <a:off x="0" y="0"/>
+                      <a:ext cx="2133898" cy="1190791"/>
+                    </a:xfrm>
+                    <a:prstGeom prst="rect">
+                      <a:avLst/>
+                    </a:prstGeom>
+                  </pic:spPr>
+                </pic:pic>
+              </a:graphicData>
+            </a:graphic>
+          </wp:inline>
+        </w:drawing>
+      </w:r>
+      <w:r>
+        <w:t xml:space="preserve"> </w:t>
+      </w:r>
+    </w:p>
+    <w:p>
+      <w:r>
+        <w:t xml:space="preserve">- </w:t>
+      </w:r>
+      <w:r>
+        <w:t xml:space="preserve">Criando </w:t>
+      </w:r>
+      <w:proofErr w:type="spellStart"/>
+      <w:r>
+        <w:t>DataClass</w:t>
+      </w:r>
+      <w:proofErr w:type="spellEnd"/>
+      <w:r>
+        <w:t xml:space="preserve"> </w:t>
+      </w:r>
+      <w:proofErr w:type="gramStart"/>
+      <w:r>
+        <w:t xml:space="preserve">[ </w:t>
+      </w:r>
+      <w:r>
+        <w:t>data</w:t>
+      </w:r>
+      <w:proofErr w:type="gramEnd"/>
+      <w:r>
+        <w:t xml:space="preserve"> / </w:t>
+      </w:r>
+      <w:proofErr w:type="spellStart"/>
+      <w:r>
+        <w:t>ComicResponse.kt</w:t>
+      </w:r>
+      <w:proofErr w:type="spellEnd"/>
+      <w:r>
+        <w:t xml:space="preserve"> ]</w:t>
+      </w:r>
+      <w:r>
+        <w:br/>
+      </w:r>
+      <w:r>
+        <w:drawing>
+          <wp:inline distT="0" distB="0" distL="0" distR="0" wp14:anchorId="4FD1D209" wp14:editId="48C5A503">
+            <wp:extent cx="2628900" cy="1909819"/>
+            <wp:effectExtent l="0" t="0" r="0" b="0"/>
+            <wp:docPr id="906335223" name="Imagem 1"/>
+            <wp:cNvGraphicFramePr>
+              <a:graphicFrameLocks xmlns:a="http://schemas.openxmlformats.org/drawingml/2006/main" noChangeAspect="1"/>
+            </wp:cNvGraphicFramePr>
+            <a:graphic xmlns:a="http://schemas.openxmlformats.org/drawingml/2006/main">
+              <a:graphicData uri="http://schemas.openxmlformats.org/drawingml/2006/picture">
+                <pic:pic xmlns:pic="http://schemas.openxmlformats.org/drawingml/2006/picture">
+                  <pic:nvPicPr>
+                    <pic:cNvPr id="906335223" name=""/>
+                    <pic:cNvPicPr/>
+                  </pic:nvPicPr>
+                  <pic:blipFill>
+                    <a:blip r:embed="rId16"/>
+                    <a:stretch>
+                      <a:fillRect/>
+                    </a:stretch>
+                  </pic:blipFill>
+                  <pic:spPr>
+                    <a:xfrm>
+                      <a:off x="0" y="0"/>
+                      <a:ext cx="2639755" cy="1917705"/>
+                    </a:xfrm>
+                    <a:prstGeom prst="rect">
+                      <a:avLst/>
+                    </a:prstGeom>
+                  </pic:spPr>
+                </pic:pic>
+              </a:graphicData>
+            </a:graphic>
+          </wp:inline>
+        </w:drawing>
+      </w:r>
+      <w:r>
+        <w:br/>
+      </w:r>
+      <w:r>
+        <w:br/>
+      </w:r>
+      <w:r>
+        <w:t xml:space="preserve">- Criando </w:t>
+      </w:r>
+      <w:proofErr w:type="spellStart"/>
+      <w:r>
+        <w:t>DataClass</w:t>
+      </w:r>
+      <w:proofErr w:type="spellEnd"/>
+      <w:r>
+        <w:t xml:space="preserve"> [ data / </w:t>
+      </w:r>
+      <w:proofErr w:type="spellStart"/>
+      <w:r>
+        <w:t>Comic</w:t>
+      </w:r>
+      <w:r>
+        <w:t>Container</w:t>
+      </w:r>
+      <w:r>
+        <w:t>.kt</w:t>
+      </w:r>
+      <w:proofErr w:type="spellEnd"/>
+      <w:r>
+        <w:t xml:space="preserve"> ]</w:t>
+      </w:r>
+      <w:r>
+        <w:br/>
+      </w:r>
+      <w:r>
+        <w:drawing>
+          <wp:inline distT="0" distB="0" distL="0" distR="0" wp14:anchorId="1F18AFBD" wp14:editId="58DFAFA5">
+            <wp:extent cx="2832207" cy="2419350"/>
+            <wp:effectExtent l="0" t="0" r="6350" b="0"/>
+            <wp:docPr id="481030178" name="Imagem 1" descr="Texto&#10;&#10;Descrição gerada automaticamente"/>
+            <wp:cNvGraphicFramePr>
+              <a:graphicFrameLocks xmlns:a="http://schemas.openxmlformats.org/drawingml/2006/main" noChangeAspect="1"/>
+            </wp:cNvGraphicFramePr>
+            <a:graphic xmlns:a="http://schemas.openxmlformats.org/drawingml/2006/main">
+              <a:graphicData uri="http://schemas.openxmlformats.org/drawingml/2006/picture">
+                <pic:pic xmlns:pic="http://schemas.openxmlformats.org/drawingml/2006/picture">
+                  <pic:nvPicPr>
+                    <pic:cNvPr id="481030178" name="Imagem 1" descr="Texto&#10;&#10;Descrição gerada automaticamente"/>
+                    <pic:cNvPicPr/>
+                  </pic:nvPicPr>
+                  <pic:blipFill>
+                    <a:blip r:embed="rId17"/>
+                    <a:stretch>
+                      <a:fillRect/>
+                    </a:stretch>
+                  </pic:blipFill>
+                  <pic:spPr>
+                    <a:xfrm>
+                      <a:off x="0" y="0"/>
+                      <a:ext cx="2836662" cy="2423156"/>
+                    </a:xfrm>
+                    <a:prstGeom prst="rect">
+                      <a:avLst/>
+                    </a:prstGeom>
+                  </pic:spPr>
+                </pic:pic>
+              </a:graphicData>
+            </a:graphic>
+          </wp:inline>
+        </w:drawing>
+      </w:r>
+      <w:r>
+        <w:br/>
+      </w:r>
+      <w:r>
+        <w:br/>
+      </w:r>
+      <w:r>
+        <w:t xml:space="preserve">- Criando </w:t>
+      </w:r>
+      <w:proofErr w:type="spellStart"/>
+      <w:r>
+        <w:t>DataClass</w:t>
+      </w:r>
+      <w:proofErr w:type="spellEnd"/>
+      <w:r>
+        <w:t xml:space="preserve"> [ data / </w:t>
+      </w:r>
+      <w:proofErr w:type="spellStart"/>
+      <w:r>
+        <w:t>Comic.kt</w:t>
+      </w:r>
+      <w:proofErr w:type="spellEnd"/>
+      <w:r>
+        <w:t xml:space="preserve"> ]</w:t>
+      </w:r>
+      <w:r>
+        <w:br/>
+      </w:r>
+      <w:r>
+        <w:drawing>
+          <wp:inline distT="0" distB="0" distL="0" distR="0" wp14:anchorId="68FA6A8F" wp14:editId="1160F90D">
+            <wp:extent cx="2914650" cy="2312805"/>
+            <wp:effectExtent l="0" t="0" r="0" b="0"/>
+            <wp:docPr id="2081709153" name="Imagem 1" descr="Texto&#10;&#10;Descrição gerada automaticamente"/>
+            <wp:cNvGraphicFramePr>
+              <a:graphicFrameLocks xmlns:a="http://schemas.openxmlformats.org/drawingml/2006/main" noChangeAspect="1"/>
+            </wp:cNvGraphicFramePr>
+            <a:graphic xmlns:a="http://schemas.openxmlformats.org/drawingml/2006/main">
+              <a:graphicData uri="http://schemas.openxmlformats.org/drawingml/2006/picture">
+                <pic:pic xmlns:pic="http://schemas.openxmlformats.org/drawingml/2006/picture">
+                  <pic:nvPicPr>
+                    <pic:cNvPr id="2081709153" name="Imagem 1" descr="Texto&#10;&#10;Descrição gerada automaticamente"/>
+                    <pic:cNvPicPr/>
+                  </pic:nvPicPr>
+                  <pic:blipFill>
+                    <a:blip r:embed="rId18"/>
+                    <a:stretch>
+                      <a:fillRect/>
+                    </a:stretch>
+                  </pic:blipFill>
+                  <pic:spPr>
+                    <a:xfrm>
+                      <a:off x="0" y="0"/>
+                      <a:ext cx="2923916" cy="2320157"/>
+                    </a:xfrm>
+                    <a:prstGeom prst="rect">
+                      <a:avLst/>
+                    </a:prstGeom>
+                  </pic:spPr>
+                </pic:pic>
+              </a:graphicData>
+            </a:graphic>
+          </wp:inline>
+        </w:drawing>
+      </w:r>
+      <w:r>
+        <w:br/>
+      </w:r>
+    </w:p>
+    <w:p/>
+    <w:p/>
+    <w:p>
+      <w:r>
+        <w:lastRenderedPageBreak/>
+        <w:t xml:space="preserve">- Criando </w:t>
+      </w:r>
+      <w:proofErr w:type="spellStart"/>
+      <w:r>
+        <w:t>DataClass</w:t>
+      </w:r>
+      <w:proofErr w:type="spellEnd"/>
+      <w:r>
+        <w:t xml:space="preserve"> </w:t>
+      </w:r>
+      <w:proofErr w:type="gramStart"/>
+      <w:r>
+        <w:t>[ data</w:t>
+      </w:r>
+      <w:proofErr w:type="gramEnd"/>
+      <w:r>
+        <w:t xml:space="preserve"> / </w:t>
+      </w:r>
+      <w:proofErr w:type="spellStart"/>
+      <w:r>
+        <w:t>Image</w:t>
+      </w:r>
+      <w:r>
+        <w:t>.kt</w:t>
+      </w:r>
+      <w:proofErr w:type="spellEnd"/>
+      <w:r>
+        <w:t xml:space="preserve"> ]</w:t>
+      </w:r>
+      <w:r>
+        <w:br/>
+      </w:r>
+      <w:r>
+        <w:drawing>
+          <wp:inline distT="0" distB="0" distL="0" distR="0" wp14:anchorId="54E325C6" wp14:editId="5FA74231">
+            <wp:extent cx="3352800" cy="1913423"/>
+            <wp:effectExtent l="0" t="0" r="0" b="0"/>
+            <wp:docPr id="1966580060" name="Imagem 1"/>
+            <wp:cNvGraphicFramePr>
+              <a:graphicFrameLocks xmlns:a="http://schemas.openxmlformats.org/drawingml/2006/main" noChangeAspect="1"/>
+            </wp:cNvGraphicFramePr>
+            <a:graphic xmlns:a="http://schemas.openxmlformats.org/drawingml/2006/main">
+              <a:graphicData uri="http://schemas.openxmlformats.org/drawingml/2006/picture">
+                <pic:pic xmlns:pic="http://schemas.openxmlformats.org/drawingml/2006/picture">
+                  <pic:nvPicPr>
+                    <pic:cNvPr id="1966580060" name=""/>
+                    <pic:cNvPicPr/>
+                  </pic:nvPicPr>
+                  <pic:blipFill>
+                    <a:blip r:embed="rId19"/>
+                    <a:stretch>
+                      <a:fillRect/>
+                    </a:stretch>
+                  </pic:blipFill>
+                  <pic:spPr>
+                    <a:xfrm>
+                      <a:off x="0" y="0"/>
+                      <a:ext cx="3365871" cy="1920883"/>
+                    </a:xfrm>
+                    <a:prstGeom prst="rect">
+                      <a:avLst/>
+                    </a:prstGeom>
+                  </pic:spPr>
+                </pic:pic>
+              </a:graphicData>
+            </a:graphic>
+          </wp:inline>
+        </w:drawing>
+      </w:r>
+    </w:p>
+    <w:p/>
+    <w:p/>
+    <w:p/>
+    <w:p/>
+    <w:p/>
+    <w:p/>
+    <w:p/>
     <w:p/>
     <w:p/>
     <w:p/>
@@ -321,7 +1064,7 @@
     <w:p/>
     <w:sectPr>
       <w:pgSz w:w="11906" w:h="16838"/>
-      <w:pgMar w:top="1417" w:right="1701" w:bottom="1417" w:left="1701" w:header="708" w:footer="708" w:gutter="0"/>
+      <w:pgMar w:top="709" w:right="1701" w:bottom="426" w:left="1701" w:header="708" w:footer="708" w:gutter="0"/>
       <w:cols w:space="708"/>
       <w:docGrid w:linePitch="360"/>
     </w:sectPr>
@@ -1246,6 +1989,29 @@
       <w:spacing w:val="5"/>
     </w:rPr>
   </w:style>
+  <w:style w:type="character" w:styleId="Hyperlink">
+    <w:name w:val="Hyperlink"/>
+    <w:basedOn w:val="Fontepargpadro"/>
+    <w:uiPriority w:val="99"/>
+    <w:unhideWhenUsed/>
+    <w:rsid w:val="006413C5"/>
+    <w:rPr>
+      <w:color w:val="467886" w:themeColor="hyperlink"/>
+      <w:u w:val="single"/>
+    </w:rPr>
+  </w:style>
+  <w:style w:type="character" w:styleId="MenoPendente">
+    <w:name w:val="Unresolved Mention"/>
+    <w:basedOn w:val="Fontepargpadro"/>
+    <w:uiPriority w:val="99"/>
+    <w:semiHidden/>
+    <w:unhideWhenUsed/>
+    <w:rsid w:val="006413C5"/>
+    <w:rPr>
+      <w:color w:val="605E5C"/>
+      <w:shd w:val="clear" w:color="auto" w:fill="E1DFDD"/>
+    </w:rPr>
+  </w:style>
 </w:styles>
 </file>
 

</xml_diff>

<commit_message>
____________________________________ Modulo 18 Aula 2 ******************* - 19/02/2024 • Inicio aula 2 - 20/02/2024 • Rsolvendo importação ApiCredentials.kt em HQViewModel.kt
____________________________________
Modulo 18 Aula 1 *******************
- 16/02/2024 • Recomeçando o projeto
- 16/02/2024 • Verificado erro na linha:
  implementation("com.squareup.moshi:moshi-Kotlin:1.13.0")
  enviado para tutor.
- 19/02/2024 • Todo conteudo da M18Aula 1 Funcionou
</commit_message>
<xml_diff>
--- a/Dev_Android_Kolin_Python/Modulo18_Materiais/Modulo 18.docx
+++ b/Dev_Android_Kolin_Python/Modulo18_Materiais/Modulo 18.docx
@@ -44,61 +44,13 @@
         </w:drawing>
       </w:r>
     </w:p>
-    <w:p/>
     <w:p>
       <w:r>
-        <w:t xml:space="preserve">• </w:t>
-      </w:r>
-      <w:proofErr w:type="gramStart"/>
-      <w:r>
-        <w:rPr>
-          <w:b/>
-          <w:bCs/>
-        </w:rPr>
-        <w:t xml:space="preserve">[ </w:t>
-      </w:r>
-      <w:proofErr w:type="spellStart"/>
-      <w:r>
-        <w:rPr>
-          <w:b/>
-          <w:bCs/>
-        </w:rPr>
-        <w:t>build</w:t>
-      </w:r>
-      <w:proofErr w:type="gramEnd"/>
-      <w:r>
-        <w:rPr>
-          <w:b/>
-          <w:bCs/>
-        </w:rPr>
-        <w:t>.gradle.kt</w:t>
-      </w:r>
-      <w:proofErr w:type="spellEnd"/>
-      <w:r>
-        <w:rPr>
-          <w:b/>
-          <w:bCs/>
-        </w:rPr>
-        <w:t xml:space="preserve"> ] </w:t>
-      </w:r>
-      <w:r>
-        <w:t>00m:38s</w:t>
-      </w:r>
-      <w:r>
-        <w:t xml:space="preserve">– Incluir </w:t>
-      </w:r>
-      <w:r>
-        <w:t xml:space="preserve">dependências </w:t>
-      </w:r>
-      <w:r>
-        <w:rPr>
-          <w:noProof/>
-        </w:rPr>
         <w:drawing>
-          <wp:inline distT="0" distB="0" distL="0" distR="0" wp14:anchorId="0D882572" wp14:editId="37D52BB3">
-            <wp:extent cx="5400040" cy="1098550"/>
-            <wp:effectExtent l="0" t="0" r="0" b="6350"/>
-            <wp:docPr id="1458153468" name="Imagem 1"/>
+          <wp:inline distT="0" distB="0" distL="0" distR="0" wp14:anchorId="15F5E205" wp14:editId="7B5809BF">
+            <wp:extent cx="4495800" cy="971837"/>
+            <wp:effectExtent l="0" t="0" r="0" b="0"/>
+            <wp:docPr id="1477232749" name="Imagem 1"/>
             <wp:cNvGraphicFramePr>
               <a:graphicFrameLocks xmlns:a="http://schemas.openxmlformats.org/drawingml/2006/main" noChangeAspect="1"/>
             </wp:cNvGraphicFramePr>
@@ -106,7 +58,7 @@
               <a:graphicData uri="http://schemas.openxmlformats.org/drawingml/2006/picture">
                 <pic:pic xmlns:pic="http://schemas.openxmlformats.org/drawingml/2006/picture">
                   <pic:nvPicPr>
-                    <pic:cNvPr id="1458153468" name=""/>
+                    <pic:cNvPr id="1477232749" name=""/>
                     <pic:cNvPicPr/>
                   </pic:nvPicPr>
                   <pic:blipFill>
@@ -118,7 +70,7 @@
                   <pic:spPr>
                     <a:xfrm>
                       <a:off x="0" y="0"/>
-                      <a:ext cx="5400040" cy="1098550"/>
+                      <a:ext cx="4543486" cy="982145"/>
                     </a:xfrm>
                     <a:prstGeom prst="rect">
                       <a:avLst/>
@@ -131,7 +83,89 @@
         </w:drawing>
       </w:r>
     </w:p>
-    <w:p/>
+    <w:p>
+      <w:r>
+        <w:t xml:space="preserve">• </w:t>
+      </w:r>
+      <w:proofErr w:type="gramStart"/>
+      <w:r>
+        <w:rPr>
+          <w:b/>
+          <w:bCs/>
+        </w:rPr>
+        <w:t xml:space="preserve">[ </w:t>
+      </w:r>
+      <w:proofErr w:type="spellStart"/>
+      <w:r>
+        <w:rPr>
+          <w:b/>
+          <w:bCs/>
+        </w:rPr>
+        <w:t>build</w:t>
+      </w:r>
+      <w:proofErr w:type="gramEnd"/>
+      <w:r>
+        <w:rPr>
+          <w:b/>
+          <w:bCs/>
+        </w:rPr>
+        <w:t>.gradle.kt</w:t>
+      </w:r>
+      <w:proofErr w:type="spellEnd"/>
+      <w:r>
+        <w:rPr>
+          <w:b/>
+          <w:bCs/>
+        </w:rPr>
+        <w:t xml:space="preserve"> ] </w:t>
+      </w:r>
+      <w:r>
+        <w:t>00m:38s</w:t>
+      </w:r>
+      <w:r>
+        <w:t xml:space="preserve">– Incluir </w:t>
+      </w:r>
+      <w:r>
+        <w:t xml:space="preserve">dependências </w:t>
+      </w:r>
+      <w:r>
+        <w:drawing>
+          <wp:inline distT="0" distB="0" distL="0" distR="0" wp14:anchorId="3FBE8898" wp14:editId="6118FA09">
+            <wp:extent cx="5400040" cy="1012825"/>
+            <wp:effectExtent l="0" t="0" r="0" b="0"/>
+            <wp:docPr id="707270775" name="Imagem 1"/>
+            <wp:cNvGraphicFramePr>
+              <a:graphicFrameLocks xmlns:a="http://schemas.openxmlformats.org/drawingml/2006/main" noChangeAspect="1"/>
+            </wp:cNvGraphicFramePr>
+            <a:graphic xmlns:a="http://schemas.openxmlformats.org/drawingml/2006/main">
+              <a:graphicData uri="http://schemas.openxmlformats.org/drawingml/2006/picture">
+                <pic:pic xmlns:pic="http://schemas.openxmlformats.org/drawingml/2006/picture">
+                  <pic:nvPicPr>
+                    <pic:cNvPr id="707270775" name=""/>
+                    <pic:cNvPicPr/>
+                  </pic:nvPicPr>
+                  <pic:blipFill>
+                    <a:blip r:embed="rId6"/>
+                    <a:stretch>
+                      <a:fillRect/>
+                    </a:stretch>
+                  </pic:blipFill>
+                  <pic:spPr>
+                    <a:xfrm>
+                      <a:off x="0" y="0"/>
+                      <a:ext cx="5400040" cy="1012825"/>
+                    </a:xfrm>
+                    <a:prstGeom prst="rect">
+                      <a:avLst/>
+                    </a:prstGeom>
+                  </pic:spPr>
+                </pic:pic>
+              </a:graphicData>
+            </a:graphic>
+          </wp:inline>
+        </w:drawing>
+      </w:r>
+    </w:p>
     <w:p>
       <w:r>
         <w:t xml:space="preserve">• </w:t>
@@ -202,7 +236,7 @@
                     <pic:cNvPicPr/>
                   </pic:nvPicPr>
                   <pic:blipFill>
-                    <a:blip r:embed="rId6"/>
+                    <a:blip r:embed="rId7"/>
                     <a:stretch>
                       <a:fillRect/>
                     </a:stretch>
@@ -272,7 +306,7 @@
                     <pic:cNvPicPr/>
                   </pic:nvPicPr>
                   <pic:blipFill>
-                    <a:blip r:embed="rId7"/>
+                    <a:blip r:embed="rId8"/>
                     <a:stretch>
                       <a:fillRect/>
                     </a:stretch>
@@ -296,25 +330,13 @@
     <w:p/>
     <w:p>
       <w:r>
-        <w:t>• 11</w:t>
-      </w:r>
-      <w:r>
-        <w:t>m:</w:t>
-      </w:r>
-      <w:r>
-        <w:t>20</w:t>
-      </w:r>
-      <w:r>
-        <w:t>s</w:t>
+        <w:t>• 11m:20s</w:t>
       </w:r>
       <w:r>
         <w:t xml:space="preserve">– </w:t>
       </w:r>
       <w:r>
-        <w:t xml:space="preserve">Criando </w:t>
-      </w:r>
-      <w:r>
-        <w:t xml:space="preserve">Credenciais </w:t>
+        <w:t xml:space="preserve">Criando Credenciais </w:t>
       </w:r>
       <w:proofErr w:type="gramStart"/>
       <w:r>
@@ -331,6 +353,11 @@
       </w:r>
     </w:p>
     <w:p>
+      <w:pPr>
+        <w:rPr>
+          <w:lang w:val="en-US"/>
+        </w:rPr>
+      </w:pPr>
       <w:r>
         <w:t>Links credenciai</w:t>
       </w:r>
@@ -340,7 +367,7 @@
       <w:r>
         <w:t xml:space="preserve">: </w:t>
       </w:r>
-      <w:hyperlink r:id="rId8" w:history="1">
+      <w:hyperlink r:id="rId9" w:history="1">
         <w:r>
           <w:rPr>
             <w:rStyle w:val="Hyperlink"/>
@@ -359,13 +386,9 @@
       <w:r>
         <w:t>BASE URL no final da página)</w:t>
       </w:r>
-    </w:p>
-    <w:p>
-      <w:pPr>
-        <w:rPr>
-          <w:lang w:val="en-US"/>
-        </w:rPr>
-      </w:pPr>
+      <w:r>
+        <w:br/>
+      </w:r>
       <w:proofErr w:type="spellStart"/>
       <w:r>
         <w:rPr>
@@ -378,19 +401,7 @@
         <w:rPr>
           <w:lang w:val="en-US"/>
         </w:rPr>
-        <w:t xml:space="preserve"> </w:t>
-      </w:r>
-      <w:r>
-        <w:rPr>
-          <w:lang w:val="en-US"/>
-        </w:rPr>
-        <w:t>e</w:t>
-      </w:r>
-      <w:r>
-        <w:rPr>
-          <w:lang w:val="en-US"/>
-        </w:rPr>
-        <w:t xml:space="preserve"> </w:t>
+        <w:t xml:space="preserve"> e </w:t>
       </w:r>
       <w:proofErr w:type="spellStart"/>
       <w:r>
@@ -406,7 +417,7 @@
         </w:rPr>
         <w:t xml:space="preserve">:  </w:t>
       </w:r>
-      <w:hyperlink r:id="rId9" w:history="1">
+      <w:hyperlink r:id="rId10" w:history="1">
         <w:r>
           <w:rPr>
             <w:rStyle w:val="Hyperlink"/>
@@ -424,6 +435,7 @@
       </w:pPr>
       <w:r>
         <w:rPr>
+          <w:noProof/>
           <w:lang w:val="en-US"/>
         </w:rPr>
         <w:drawing>
@@ -442,7 +454,7 @@
                     <pic:cNvPicPr/>
                   </pic:nvPicPr>
                   <pic:blipFill>
-                    <a:blip r:embed="rId10"/>
+                    <a:blip r:embed="rId11"/>
                     <a:stretch>
                       <a:fillRect/>
                     </a:stretch>
@@ -472,20 +484,7 @@
     </w:p>
     <w:p>
       <w:r>
-        <w:lastRenderedPageBreak/>
-        <w:t>• 1</w:t>
-      </w:r>
-      <w:r>
-        <w:t>4</w:t>
-      </w:r>
-      <w:r>
-        <w:t>m:</w:t>
-      </w:r>
-      <w:r>
-        <w:t>00</w:t>
-      </w:r>
-      <w:r>
-        <w:t>s</w:t>
+        <w:t>• 14m:00s</w:t>
       </w:r>
       <w:r>
         <w:t xml:space="preserve">– </w:t>
@@ -499,10 +498,7 @@
       </w:r>
       <w:proofErr w:type="spellEnd"/>
       <w:r>
-        <w:t xml:space="preserve"> – Ajuda a fazer algumas coisas</w:t>
-      </w:r>
-      <w:r>
-        <w:t xml:space="preserve"> </w:t>
+        <w:t xml:space="preserve"> – Ajuda a fazer algumas coisas </w:t>
       </w:r>
       <w:proofErr w:type="gramStart"/>
       <w:r>
@@ -510,13 +506,7 @@
       </w:r>
       <w:proofErr w:type="spellStart"/>
       <w:r>
-        <w:t>Api</w:t>
-      </w:r>
-      <w:r>
-        <w:t>Helper</w:t>
-      </w:r>
-      <w:r>
-        <w:t>.kt</w:t>
+        <w:t>ApiHelper.kt</w:t>
       </w:r>
       <w:proofErr w:type="spellEnd"/>
       <w:proofErr w:type="gramEnd"/>
@@ -526,6 +516,9 @@
     </w:p>
     <w:p>
       <w:r>
+        <w:rPr>
+          <w:noProof/>
+        </w:rPr>
         <w:drawing>
           <wp:inline distT="0" distB="0" distL="0" distR="0" wp14:anchorId="59CCB674" wp14:editId="0971FC62">
             <wp:extent cx="5400040" cy="3457575"/>
@@ -542,7 +535,7 @@
                     <pic:cNvPicPr/>
                   </pic:nvPicPr>
                   <pic:blipFill>
-                    <a:blip r:embed="rId11"/>
+                    <a:blip r:embed="rId12"/>
                     <a:stretch>
                       <a:fillRect/>
                     </a:stretch>
@@ -618,7 +611,7 @@
       <w:r>
         <w:t xml:space="preserve">Site para informações: </w:t>
       </w:r>
-      <w:hyperlink r:id="rId12" w:history="1">
+      <w:hyperlink r:id="rId13" w:anchor="!/public/getComicsCollection_get_6" w:history="1">
         <w:r>
           <w:rPr>
             <w:rStyle w:val="Hyperlink"/>
@@ -631,7 +624,7 @@
       <w:r>
         <w:t xml:space="preserve">Autorizações: </w:t>
       </w:r>
-      <w:hyperlink r:id="rId13" w:history="1">
+      <w:hyperlink r:id="rId14" w:history="1">
         <w:r>
           <w:rPr>
             <w:rStyle w:val="Hyperlink"/>
@@ -643,10 +636,10 @@
     <w:p>
       <w:r>
         <w:drawing>
-          <wp:inline distT="0" distB="0" distL="0" distR="0" wp14:anchorId="3651FBA7" wp14:editId="022FFF7B">
-            <wp:extent cx="4401164" cy="3972479"/>
-            <wp:effectExtent l="0" t="0" r="0" b="9525"/>
-            <wp:docPr id="419443172" name="Imagem 1"/>
+          <wp:inline distT="0" distB="0" distL="0" distR="0" wp14:anchorId="2445C73F" wp14:editId="6EA2ECE0">
+            <wp:extent cx="5400040" cy="3946525"/>
+            <wp:effectExtent l="0" t="0" r="0" b="0"/>
+            <wp:docPr id="985945417" name="Imagem 1"/>
             <wp:cNvGraphicFramePr>
               <a:graphicFrameLocks xmlns:a="http://schemas.openxmlformats.org/drawingml/2006/main" noChangeAspect="1"/>
             </wp:cNvGraphicFramePr>
@@ -654,11 +647,11 @@
               <a:graphicData uri="http://schemas.openxmlformats.org/drawingml/2006/picture">
                 <pic:pic xmlns:pic="http://schemas.openxmlformats.org/drawingml/2006/picture">
                   <pic:nvPicPr>
-                    <pic:cNvPr id="419443172" name=""/>
+                    <pic:cNvPr id="985945417" name=""/>
                     <pic:cNvPicPr/>
                   </pic:nvPicPr>
                   <pic:blipFill>
-                    <a:blip r:embed="rId14"/>
+                    <a:blip r:embed="rId15"/>
                     <a:stretch>
                       <a:fillRect/>
                     </a:stretch>
@@ -666,7 +659,7 @@
                   <pic:spPr>
                     <a:xfrm>
                       <a:off x="0" y="0"/>
-                      <a:ext cx="4401164" cy="3972479"/>
+                      <a:ext cx="5400040" cy="3946525"/>
                     </a:xfrm>
                     <a:prstGeom prst="rect">
                       <a:avLst/>
@@ -680,32 +673,19 @@
       </w:r>
     </w:p>
     <w:p/>
-    <w:p/>
     <w:p>
       <w:r>
         <w:lastRenderedPageBreak/>
         <w:t xml:space="preserve">• </w:t>
       </w:r>
       <w:r>
-        <w:t>30</w:t>
-      </w:r>
-      <w:r>
-        <w:t>m:</w:t>
-      </w:r>
-      <w:r>
-        <w:t>4</w:t>
-      </w:r>
-      <w:r>
-        <w:t>0s</w:t>
+        <w:t>30m:40s</w:t>
       </w:r>
       <w:r>
         <w:t xml:space="preserve">– </w:t>
       </w:r>
       <w:r>
-        <w:t xml:space="preserve">Criando </w:t>
-      </w:r>
-      <w:r>
-        <w:t xml:space="preserve">Pasta </w:t>
+        <w:t xml:space="preserve">Criando Pasta </w:t>
       </w:r>
       <w:proofErr w:type="gramStart"/>
       <w:r>
@@ -718,6 +698,9 @@
     </w:p>
     <w:p>
       <w:r>
+        <w:rPr>
+          <w:noProof/>
+        </w:rPr>
         <w:drawing>
           <wp:inline distT="0" distB="0" distL="0" distR="0" wp14:anchorId="44E90224" wp14:editId="3A03F16D">
             <wp:extent cx="2133898" cy="1190791"/>
@@ -734,7 +717,7 @@
                     <pic:cNvPicPr/>
                   </pic:nvPicPr>
                   <pic:blipFill>
-                    <a:blip r:embed="rId15"/>
+                    <a:blip r:embed="rId16"/>
                     <a:stretch>
                       <a:fillRect/>
                     </a:stretch>
@@ -760,10 +743,7 @@
     </w:p>
     <w:p>
       <w:r>
-        <w:t xml:space="preserve">- </w:t>
-      </w:r>
-      <w:r>
-        <w:t xml:space="preserve">Criando </w:t>
+        <w:t xml:space="preserve">- Criando </w:t>
       </w:r>
       <w:proofErr w:type="spellStart"/>
       <w:r>
@@ -775,10 +755,7 @@
       </w:r>
       <w:proofErr w:type="gramStart"/>
       <w:r>
-        <w:t xml:space="preserve">[ </w:t>
-      </w:r>
-      <w:r>
-        <w:t>data</w:t>
+        <w:t>[ data</w:t>
       </w:r>
       <w:proofErr w:type="gramEnd"/>
       <w:r>
@@ -796,6 +773,9 @@
         <w:br/>
       </w:r>
       <w:r>
+        <w:rPr>
+          <w:noProof/>
+        </w:rPr>
         <w:drawing>
           <wp:inline distT="0" distB="0" distL="0" distR="0" wp14:anchorId="4FD1D209" wp14:editId="48C5A503">
             <wp:extent cx="2628900" cy="1909819"/>
@@ -812,7 +792,7 @@
                     <pic:cNvPicPr/>
                   </pic:nvPicPr>
                   <pic:blipFill>
-                    <a:blip r:embed="rId16"/>
+                    <a:blip r:embed="rId17"/>
                     <a:stretch>
                       <a:fillRect/>
                     </a:stretch>
@@ -837,8 +817,6 @@
       </w:r>
       <w:r>
         <w:br/>
-      </w:r>
-      <w:r>
         <w:t xml:space="preserve">- Criando </w:t>
       </w:r>
       <w:proofErr w:type="spellStart"/>
@@ -851,13 +829,7 @@
       </w:r>
       <w:proofErr w:type="spellStart"/>
       <w:r>
-        <w:t>Comic</w:t>
-      </w:r>
-      <w:r>
-        <w:t>Container</w:t>
-      </w:r>
-      <w:r>
-        <w:t>.kt</w:t>
+        <w:t>ComicContainer.kt</w:t>
       </w:r>
       <w:proofErr w:type="spellEnd"/>
       <w:r>
@@ -867,6 +839,9 @@
         <w:br/>
       </w:r>
       <w:r>
+        <w:rPr>
+          <w:noProof/>
+        </w:rPr>
         <w:drawing>
           <wp:inline distT="0" distB="0" distL="0" distR="0" wp14:anchorId="1F18AFBD" wp14:editId="58DFAFA5">
             <wp:extent cx="2832207" cy="2419350"/>
@@ -883,7 +858,7 @@
                     <pic:cNvPicPr/>
                   </pic:nvPicPr>
                   <pic:blipFill>
-                    <a:blip r:embed="rId17"/>
+                    <a:blip r:embed="rId18"/>
                     <a:stretch>
                       <a:fillRect/>
                     </a:stretch>
@@ -908,8 +883,6 @@
       </w:r>
       <w:r>
         <w:br/>
-      </w:r>
-      <w:r>
         <w:t xml:space="preserve">- Criando </w:t>
       </w:r>
       <w:proofErr w:type="spellStart"/>
@@ -932,11 +905,14 @@
         <w:br/>
       </w:r>
       <w:r>
+        <w:rPr>
+          <w:noProof/>
+        </w:rPr>
         <w:drawing>
-          <wp:inline distT="0" distB="0" distL="0" distR="0" wp14:anchorId="68FA6A8F" wp14:editId="1160F90D">
-            <wp:extent cx="2914650" cy="2312805"/>
-            <wp:effectExtent l="0" t="0" r="0" b="0"/>
-            <wp:docPr id="2081709153" name="Imagem 1" descr="Texto&#10;&#10;Descrição gerada automaticamente"/>
+          <wp:inline distT="0" distB="0" distL="0" distR="0" wp14:anchorId="68B146BB" wp14:editId="00C3F6A1">
+            <wp:extent cx="3955312" cy="2513821"/>
+            <wp:effectExtent l="0" t="0" r="7620" b="1270"/>
+            <wp:docPr id="67138689" name="Imagem 1"/>
             <wp:cNvGraphicFramePr>
               <a:graphicFrameLocks xmlns:a="http://schemas.openxmlformats.org/drawingml/2006/main" noChangeAspect="1"/>
             </wp:cNvGraphicFramePr>
@@ -944,11 +920,11 @@
               <a:graphicData uri="http://schemas.openxmlformats.org/drawingml/2006/picture">
                 <pic:pic xmlns:pic="http://schemas.openxmlformats.org/drawingml/2006/picture">
                   <pic:nvPicPr>
-                    <pic:cNvPr id="2081709153" name="Imagem 1" descr="Texto&#10;&#10;Descrição gerada automaticamente"/>
+                    <pic:cNvPr id="67138689" name=""/>
                     <pic:cNvPicPr/>
                   </pic:nvPicPr>
                   <pic:blipFill>
-                    <a:blip r:embed="rId18"/>
+                    <a:blip r:embed="rId19"/>
                     <a:stretch>
                       <a:fillRect/>
                     </a:stretch>
@@ -956,7 +932,7 @@
                   <pic:spPr>
                     <a:xfrm>
                       <a:off x="0" y="0"/>
-                      <a:ext cx="2923916" cy="2320157"/>
+                      <a:ext cx="3961062" cy="2517476"/>
                     </a:xfrm>
                     <a:prstGeom prst="rect">
                       <a:avLst/>
@@ -976,7 +952,6 @@
     <w:p/>
     <w:p>
       <w:r>
-        <w:lastRenderedPageBreak/>
         <w:t xml:space="preserve">- Criando </w:t>
       </w:r>
       <w:proofErr w:type="spellStart"/>
@@ -997,10 +972,7 @@
       </w:r>
       <w:proofErr w:type="spellStart"/>
       <w:r>
-        <w:t>Image</w:t>
-      </w:r>
-      <w:r>
-        <w:t>.kt</w:t>
+        <w:t>Image.kt</w:t>
       </w:r>
       <w:proofErr w:type="spellEnd"/>
       <w:r>
@@ -1010,6 +982,9 @@
         <w:br/>
       </w:r>
       <w:r>
+        <w:rPr>
+          <w:noProof/>
+        </w:rPr>
         <w:drawing>
           <wp:inline distT="0" distB="0" distL="0" distR="0" wp14:anchorId="54E325C6" wp14:editId="5FA74231">
             <wp:extent cx="3352800" cy="1913423"/>
@@ -1026,7 +1001,7 @@
                     <pic:cNvPicPr/>
                   </pic:nvPicPr>
                   <pic:blipFill>
-                    <a:blip r:embed="rId19"/>
+                    <a:blip r:embed="rId20"/>
                     <a:stretch>
                       <a:fillRect/>
                     </a:stretch>
@@ -1048,6 +1023,118 @@
       </w:r>
     </w:p>
     <w:p/>
+    <w:p>
+      <w:r>
+        <w:drawing>
+          <wp:inline distT="0" distB="0" distL="0" distR="0" wp14:anchorId="135D2B5F" wp14:editId="151C0360">
+            <wp:extent cx="5400040" cy="711835"/>
+            <wp:effectExtent l="0" t="0" r="0" b="0"/>
+            <wp:docPr id="1455211953" name="Imagem 1"/>
+            <wp:cNvGraphicFramePr>
+              <a:graphicFrameLocks xmlns:a="http://schemas.openxmlformats.org/drawingml/2006/main" noChangeAspect="1"/>
+            </wp:cNvGraphicFramePr>
+            <a:graphic xmlns:a="http://schemas.openxmlformats.org/drawingml/2006/main">
+              <a:graphicData uri="http://schemas.openxmlformats.org/drawingml/2006/picture">
+                <pic:pic xmlns:pic="http://schemas.openxmlformats.org/drawingml/2006/picture">
+                  <pic:nvPicPr>
+                    <pic:cNvPr id="1455211953" name=""/>
+                    <pic:cNvPicPr/>
+                  </pic:nvPicPr>
+                  <pic:blipFill>
+                    <a:blip r:embed="rId21"/>
+                    <a:stretch>
+                      <a:fillRect/>
+                    </a:stretch>
+                  </pic:blipFill>
+                  <pic:spPr>
+                    <a:xfrm>
+                      <a:off x="0" y="0"/>
+                      <a:ext cx="5400040" cy="711835"/>
+                    </a:xfrm>
+                    <a:prstGeom prst="rect">
+                      <a:avLst/>
+                    </a:prstGeom>
+                  </pic:spPr>
+                </pic:pic>
+              </a:graphicData>
+            </a:graphic>
+          </wp:inline>
+        </w:drawing>
+      </w:r>
+    </w:p>
+    <w:p/>
+    <w:p>
+      <w:r>
+        <w:t xml:space="preserve">- Criando </w:t>
+      </w:r>
+      <w:proofErr w:type="spellStart"/>
+      <w:r>
+        <w:t>DataClass</w:t>
+      </w:r>
+      <w:proofErr w:type="spellEnd"/>
+      <w:r>
+        <w:t xml:space="preserve"> </w:t>
+      </w:r>
+      <w:proofErr w:type="gramStart"/>
+      <w:r>
+        <w:t>[ data</w:t>
+      </w:r>
+      <w:proofErr w:type="gramEnd"/>
+      <w:r>
+        <w:t xml:space="preserve"> / </w:t>
+      </w:r>
+      <w:proofErr w:type="spellStart"/>
+      <w:r>
+        <w:t>TextObject</w:t>
+      </w:r>
+      <w:r>
+        <w:t>.kt</w:t>
+      </w:r>
+      <w:proofErr w:type="spellEnd"/>
+      <w:r>
+        <w:t xml:space="preserve"> ]</w:t>
+      </w:r>
+      <w:r>
+        <w:br/>
+      </w:r>
+      <w:r>
+        <w:drawing>
+          <wp:inline distT="0" distB="0" distL="0" distR="0" wp14:anchorId="49ACE941" wp14:editId="097D405A">
+            <wp:extent cx="3524742" cy="2324424"/>
+            <wp:effectExtent l="0" t="0" r="0" b="0"/>
+            <wp:docPr id="101266047" name="Imagem 1"/>
+            <wp:cNvGraphicFramePr>
+              <a:graphicFrameLocks xmlns:a="http://schemas.openxmlformats.org/drawingml/2006/main" noChangeAspect="1"/>
+            </wp:cNvGraphicFramePr>
+            <a:graphic xmlns:a="http://schemas.openxmlformats.org/drawingml/2006/main">
+              <a:graphicData uri="http://schemas.openxmlformats.org/drawingml/2006/picture">
+                <pic:pic xmlns:pic="http://schemas.openxmlformats.org/drawingml/2006/picture">
+                  <pic:nvPicPr>
+                    <pic:cNvPr id="101266047" name=""/>
+                    <pic:cNvPicPr/>
+                  </pic:nvPicPr>
+                  <pic:blipFill>
+                    <a:blip r:embed="rId22"/>
+                    <a:stretch>
+                      <a:fillRect/>
+                    </a:stretch>
+                  </pic:blipFill>
+                  <pic:spPr>
+                    <a:xfrm>
+                      <a:off x="0" y="0"/>
+                      <a:ext cx="3524742" cy="2324424"/>
+                    </a:xfrm>
+                    <a:prstGeom prst="rect">
+                      <a:avLst/>
+                    </a:prstGeom>
+                  </pic:spPr>
+                </pic:pic>
+              </a:graphicData>
+            </a:graphic>
+          </wp:inline>
+        </w:drawing>
+      </w:r>
+    </w:p>
     <w:p/>
     <w:p/>
     <w:p/>
@@ -1060,7 +1147,178 @@
     <w:p/>
     <w:p/>
     <w:p/>
+    <w:p>
+      <w:r>
+        <w:lastRenderedPageBreak/>
+        <w:t>- Cria</w:t>
+      </w:r>
+      <w:r>
+        <w:t>r</w:t>
+      </w:r>
+      <w:r>
+        <w:t xml:space="preserve"> </w:t>
+      </w:r>
+      <w:r>
+        <w:t xml:space="preserve">função no arquivo </w:t>
+      </w:r>
+      <w:proofErr w:type="gramStart"/>
+      <w:r>
+        <w:t xml:space="preserve">[ </w:t>
+      </w:r>
+      <w:proofErr w:type="spellStart"/>
+      <w:r>
+        <w:t>HQViewModel</w:t>
+      </w:r>
+      <w:r>
+        <w:t>.kt</w:t>
+      </w:r>
+      <w:proofErr w:type="spellEnd"/>
+      <w:proofErr w:type="gramEnd"/>
+      <w:r>
+        <w:t xml:space="preserve"> ]</w:t>
+      </w:r>
+      <w:r>
+        <w:drawing>
+          <wp:inline distT="0" distB="0" distL="0" distR="0" wp14:anchorId="3DBE7EE9" wp14:editId="67DC0245">
+            <wp:extent cx="5400040" cy="5617210"/>
+            <wp:effectExtent l="0" t="0" r="0" b="2540"/>
+            <wp:docPr id="1851367328" name="Imagem 1" descr="Texto&#10;&#10;Descrição gerada automaticamente"/>
+            <wp:cNvGraphicFramePr>
+              <a:graphicFrameLocks xmlns:a="http://schemas.openxmlformats.org/drawingml/2006/main" noChangeAspect="1"/>
+            </wp:cNvGraphicFramePr>
+            <a:graphic xmlns:a="http://schemas.openxmlformats.org/drawingml/2006/main">
+              <a:graphicData uri="http://schemas.openxmlformats.org/drawingml/2006/picture">
+                <pic:pic xmlns:pic="http://schemas.openxmlformats.org/drawingml/2006/picture">
+                  <pic:nvPicPr>
+                    <pic:cNvPr id="1851367328" name="Imagem 1" descr="Texto&#10;&#10;Descrição gerada automaticamente"/>
+                    <pic:cNvPicPr/>
+                  </pic:nvPicPr>
+                  <pic:blipFill>
+                    <a:blip r:embed="rId23"/>
+                    <a:stretch>
+                      <a:fillRect/>
+                    </a:stretch>
+                  </pic:blipFill>
+                  <pic:spPr>
+                    <a:xfrm>
+                      <a:off x="0" y="0"/>
+                      <a:ext cx="5400040" cy="5617210"/>
+                    </a:xfrm>
+                    <a:prstGeom prst="rect">
+                      <a:avLst/>
+                    </a:prstGeom>
+                  </pic:spPr>
+                </pic:pic>
+              </a:graphicData>
+            </a:graphic>
+          </wp:inline>
+        </w:drawing>
+      </w:r>
+      <w:r>
+        <w:br/>
+      </w:r>
+      <w:r>
+        <w:br/>
+      </w:r>
+      <w:r>
+        <w:t xml:space="preserve">- </w:t>
+      </w:r>
+      <w:proofErr w:type="spellStart"/>
+      <w:r>
+        <w:t>Retrofit</w:t>
+      </w:r>
+      <w:proofErr w:type="spellEnd"/>
+      <w:r>
+        <w:t xml:space="preserve"> • </w:t>
+      </w:r>
+      <w:r>
+        <w:t>12</w:t>
+      </w:r>
+      <w:r>
+        <w:t>m:</w:t>
+      </w:r>
+      <w:r>
+        <w:t>30</w:t>
+      </w:r>
+      <w:r>
+        <w:t xml:space="preserve">s – para conseguir pegar dados </w:t>
+      </w:r>
+      <w:r>
+        <w:br/>
+      </w:r>
+      <w:r>
+        <w:drawing>
+          <wp:inline distT="0" distB="0" distL="0" distR="0" wp14:anchorId="05037089" wp14:editId="5276A7F6">
+            <wp:extent cx="5400040" cy="2453005"/>
+            <wp:effectExtent l="0" t="0" r="0" b="4445"/>
+            <wp:docPr id="243356347" name="Imagem 1"/>
+            <wp:cNvGraphicFramePr>
+              <a:graphicFrameLocks xmlns:a="http://schemas.openxmlformats.org/drawingml/2006/main" noChangeAspect="1"/>
+            </wp:cNvGraphicFramePr>
+            <a:graphic xmlns:a="http://schemas.openxmlformats.org/drawingml/2006/main">
+              <a:graphicData uri="http://schemas.openxmlformats.org/drawingml/2006/picture">
+                <pic:pic xmlns:pic="http://schemas.openxmlformats.org/drawingml/2006/picture">
+                  <pic:nvPicPr>
+                    <pic:cNvPr id="243356347" name=""/>
+                    <pic:cNvPicPr/>
+                  </pic:nvPicPr>
+                  <pic:blipFill>
+                    <a:blip r:embed="rId24"/>
+                    <a:stretch>
+                      <a:fillRect/>
+                    </a:stretch>
+                  </pic:blipFill>
+                  <pic:spPr>
+                    <a:xfrm>
+                      <a:off x="0" y="0"/>
+                      <a:ext cx="5400040" cy="2453005"/>
+                    </a:xfrm>
+                    <a:prstGeom prst="rect">
+                      <a:avLst/>
+                    </a:prstGeom>
+                  </pic:spPr>
+                </pic:pic>
+              </a:graphicData>
+            </a:graphic>
+          </wp:inline>
+        </w:drawing>
+      </w:r>
+    </w:p>
+    <w:p>
+      <w:r>
+        <w:br/>
+      </w:r>
+    </w:p>
     <w:p/>
+    <w:p/>
+    <w:p>
+      <w:r>
+        <w:lastRenderedPageBreak/>
+        <w:t xml:space="preserve">- </w:t>
+      </w:r>
+      <w:proofErr w:type="gramStart"/>
+      <w:r>
+        <w:t>função</w:t>
+      </w:r>
+      <w:proofErr w:type="gramEnd"/>
+      <w:r>
+        <w:t xml:space="preserve"> </w:t>
+      </w:r>
+      <w:proofErr w:type="spellStart"/>
+      <w:r>
+        <w:t>getHqDaata</w:t>
+      </w:r>
+      <w:proofErr w:type="spellEnd"/>
+      <w:r>
+        <w:t xml:space="preserve"> • 08m:50s – para conseguir pegar dados </w:t>
+      </w:r>
+      <w:r>
+        <w:br/>
+      </w:r>
+      <w:r>
+        <w:br/>
+      </w:r>
+    </w:p>
     <w:p/>
     <w:sectPr>
       <w:pgSz w:w="11906" w:h="16838"/>

</xml_diff>

<commit_message>
____________________________________ Modulo 18 Aula 2 ******************* - 19/02/2024 • Inicio aula 2 - 20/02/2024 • Rsolvendo importação ApiCredentials.kt em HQViewModel.kt - 20/02/2024 • Abrindo pergunta ao Tutor - 22/02/2024 • Terminai as 2 aulas, porem tem erro: HQFragment.kt HQFragmentDirections está em vermelho. Abrindo consulta com Tutor.
____________________________________
Modulo 18 Aula 1 *******************
- 16/02/2024 • Recomeçando o projeto
- 16/02/2024 • Verificado erro na linha:
  implementation("com.squareup.moshi:moshi-Kotlin:1.13.0")
  enviado para tutor.
- 19/02/2024 • Todo conteudo da M18Aula 1 Funcionou
</commit_message>
<xml_diff>
--- a/Dev_Android_Kolin_Python/Modulo18_Materiais/Modulo 18.docx
+++ b/Dev_Android_Kolin_Python/Modulo18_Materiais/Modulo 18.docx
@@ -46,6 +46,9 @@
     </w:p>
     <w:p>
       <w:r>
+        <w:rPr>
+          <w:noProof/>
+        </w:rPr>
         <w:drawing>
           <wp:inline distT="0" distB="0" distL="0" distR="0" wp14:anchorId="15F5E205" wp14:editId="7B5809BF">
             <wp:extent cx="4495800" cy="971837"/>
@@ -129,6 +132,9 @@
         <w:t xml:space="preserve">dependências </w:t>
       </w:r>
       <w:r>
+        <w:rPr>
+          <w:noProof/>
+        </w:rPr>
         <w:drawing>
           <wp:inline distT="0" distB="0" distL="0" distR="0" wp14:anchorId="3FBE8898" wp14:editId="6118FA09">
             <wp:extent cx="5400040" cy="1012825"/>
@@ -291,9 +297,9 @@
           <w:noProof/>
         </w:rPr>
         <w:drawing>
-          <wp:inline distT="0" distB="0" distL="0" distR="0" wp14:anchorId="436D5E6C" wp14:editId="10728802">
-            <wp:extent cx="2477386" cy="2732632"/>
-            <wp:effectExtent l="0" t="0" r="0" b="0"/>
+          <wp:inline distT="0" distB="0" distL="0" distR="0" wp14:anchorId="436D5E6C" wp14:editId="0011859F">
+            <wp:extent cx="2477135" cy="2551814"/>
+            <wp:effectExtent l="0" t="0" r="0" b="1270"/>
             <wp:docPr id="164706982" name="Imagem 1"/>
             <wp:cNvGraphicFramePr>
               <a:graphicFrameLocks xmlns:a="http://schemas.openxmlformats.org/drawingml/2006/main" noChangeAspect="1"/>
@@ -305,20 +311,27 @@
                     <pic:cNvPr id="164706982" name=""/>
                     <pic:cNvPicPr/>
                   </pic:nvPicPr>
-                  <pic:blipFill>
+                  <pic:blipFill rotWithShape="1">
                     <a:blip r:embed="rId8"/>
-                    <a:stretch>
-                      <a:fillRect/>
-                    </a:stretch>
+                    <a:srcRect b="6608"/>
+                    <a:stretch/>
                   </pic:blipFill>
-                  <pic:spPr>
+                  <pic:spPr bwMode="auto">
                     <a:xfrm>
                       <a:off x="0" y="0"/>
-                      <a:ext cx="2479886" cy="2735390"/>
+                      <a:ext cx="2479886" cy="2554648"/>
                     </a:xfrm>
                     <a:prstGeom prst="rect">
                       <a:avLst/>
                     </a:prstGeom>
+                    <a:ln>
+                      <a:noFill/>
+                    </a:ln>
+                    <a:extLst>
+                      <a:ext uri="{53640926-AAD7-44D8-BBD7-CCE9431645EC}">
+                        <a14:shadowObscured xmlns:a14="http://schemas.microsoft.com/office/drawing/2010/main"/>
+                      </a:ext>
+                    </a:extLst>
                   </pic:spPr>
                 </pic:pic>
               </a:graphicData>
@@ -353,11 +366,6 @@
       </w:r>
     </w:p>
     <w:p>
-      <w:pPr>
-        <w:rPr>
-          <w:lang w:val="en-US"/>
-        </w:rPr>
-      </w:pPr>
       <w:r>
         <w:t>Links credenciai</w:t>
       </w:r>
@@ -391,58 +399,36 @@
       </w:r>
       <w:proofErr w:type="spellStart"/>
       <w:r>
-        <w:rPr>
-          <w:lang w:val="en-US"/>
-        </w:rPr>
         <w:t>publicKey</w:t>
       </w:r>
       <w:proofErr w:type="spellEnd"/>
       <w:r>
-        <w:rPr>
-          <w:lang w:val="en-US"/>
-        </w:rPr>
         <w:t xml:space="preserve"> e </w:t>
       </w:r>
       <w:proofErr w:type="spellStart"/>
       <w:r>
-        <w:rPr>
-          <w:lang w:val="en-US"/>
-        </w:rPr>
         <w:t>privateKey</w:t>
       </w:r>
       <w:proofErr w:type="spellEnd"/>
       <w:r>
-        <w:rPr>
-          <w:lang w:val="en-US"/>
-        </w:rPr>
         <w:t xml:space="preserve">:  </w:t>
       </w:r>
       <w:hyperlink r:id="rId10" w:history="1">
         <w:r>
           <w:rPr>
             <w:rStyle w:val="Hyperlink"/>
-            <w:lang w:val="en-US"/>
           </w:rPr>
           <w:t>https://developer.marvel.com/account</w:t>
         </w:r>
       </w:hyperlink>
     </w:p>
     <w:p>
-      <w:pPr>
-        <w:rPr>
-          <w:lang w:val="en-US"/>
-        </w:rPr>
-      </w:pPr>
-      <w:r>
-        <w:rPr>
-          <w:noProof/>
-          <w:lang w:val="en-US"/>
-        </w:rPr>
+      <w:r>
         <w:drawing>
-          <wp:inline distT="0" distB="0" distL="0" distR="0" wp14:anchorId="574A1692" wp14:editId="5EA7283A">
-            <wp:extent cx="3886200" cy="1635533"/>
-            <wp:effectExtent l="0" t="0" r="0" b="3175"/>
-            <wp:docPr id="265586097" name="Imagem 1"/>
+          <wp:inline distT="0" distB="0" distL="0" distR="0" wp14:anchorId="6400CF1F" wp14:editId="0BC8483F">
+            <wp:extent cx="4731488" cy="1808803"/>
+            <wp:effectExtent l="0" t="0" r="0" b="1270"/>
+            <wp:docPr id="801545159" name="Imagem 1"/>
             <wp:cNvGraphicFramePr>
               <a:graphicFrameLocks xmlns:a="http://schemas.openxmlformats.org/drawingml/2006/main" noChangeAspect="1"/>
             </wp:cNvGraphicFramePr>
@@ -450,7 +436,7 @@
               <a:graphicData uri="http://schemas.openxmlformats.org/drawingml/2006/picture">
                 <pic:pic xmlns:pic="http://schemas.openxmlformats.org/drawingml/2006/picture">
                   <pic:nvPicPr>
-                    <pic:cNvPr id="265586097" name=""/>
+                    <pic:cNvPr id="801545159" name=""/>
                     <pic:cNvPicPr/>
                   </pic:nvPicPr>
                   <pic:blipFill>
@@ -462,7 +448,7 @@
                   <pic:spPr>
                     <a:xfrm>
                       <a:off x="0" y="0"/>
-                      <a:ext cx="3896372" cy="1639814"/>
+                      <a:ext cx="4755479" cy="1817975"/>
                     </a:xfrm>
                     <a:prstGeom prst="rect">
                       <a:avLst/>
@@ -475,13 +461,7 @@
         </w:drawing>
       </w:r>
     </w:p>
-    <w:p>
-      <w:pPr>
-        <w:rPr>
-          <w:lang w:val="en-US"/>
-        </w:rPr>
-      </w:pPr>
-    </w:p>
+    <w:p/>
     <w:p>
       <w:r>
         <w:t>• 14m:00s</w:t>
@@ -635,6 +615,9 @@
     </w:p>
     <w:p>
       <w:r>
+        <w:rPr>
+          <w:noProof/>
+        </w:rPr>
         <w:drawing>
           <wp:inline distT="0" distB="0" distL="0" distR="0" wp14:anchorId="2445C73F" wp14:editId="6EA2ECE0">
             <wp:extent cx="5400040" cy="3946525"/>
@@ -1025,6 +1008,9 @@
     <w:p/>
     <w:p>
       <w:r>
+        <w:rPr>
+          <w:noProof/>
+        </w:rPr>
         <w:drawing>
           <wp:inline distT="0" distB="0" distL="0" distR="0" wp14:anchorId="135D2B5F" wp14:editId="151C0360">
             <wp:extent cx="5400040" cy="711835"/>
@@ -1085,10 +1071,7 @@
       </w:r>
       <w:proofErr w:type="spellStart"/>
       <w:r>
-        <w:t>TextObject</w:t>
-      </w:r>
-      <w:r>
-        <w:t>.kt</w:t>
+        <w:t>TextObject.kt</w:t>
       </w:r>
       <w:proofErr w:type="spellEnd"/>
       <w:r>
@@ -1098,6 +1081,9 @@
         <w:br/>
       </w:r>
       <w:r>
+        <w:rPr>
+          <w:noProof/>
+        </w:rPr>
         <w:drawing>
           <wp:inline distT="0" distB="0" distL="0" distR="0" wp14:anchorId="49ACE941" wp14:editId="097D405A">
             <wp:extent cx="3524742" cy="2324424"/>
@@ -1150,27 +1136,23 @@
     <w:p>
       <w:r>
         <w:lastRenderedPageBreak/>
-        <w:t>- Cria</w:t>
-      </w:r>
-      <w:r>
-        <w:t>r</w:t>
-      </w:r>
-      <w:r>
-        <w:t xml:space="preserve"> </w:t>
-      </w:r>
-      <w:r>
-        <w:t xml:space="preserve">função no arquivo </w:t>
+        <w:t xml:space="preserve">- Criar função no arquivo </w:t>
       </w:r>
       <w:proofErr w:type="gramStart"/>
       <w:r>
+        <w:rPr>
+          <w:b/>
+          <w:bCs/>
+        </w:rPr>
         <w:t xml:space="preserve">[ </w:t>
       </w:r>
       <w:proofErr w:type="spellStart"/>
       <w:r>
-        <w:t>HQViewModel</w:t>
-      </w:r>
-      <w:r>
-        <w:t>.kt</w:t>
+        <w:rPr>
+          <w:b/>
+          <w:bCs/>
+        </w:rPr>
+        <w:t>HQViewModel.kt</w:t>
       </w:r>
       <w:proofErr w:type="spellEnd"/>
       <w:proofErr w:type="gramEnd"/>
@@ -1178,10 +1160,13 @@
         <w:t xml:space="preserve"> ]</w:t>
       </w:r>
       <w:r>
+        <w:rPr>
+          <w:noProof/>
+        </w:rPr>
         <w:drawing>
-          <wp:inline distT="0" distB="0" distL="0" distR="0" wp14:anchorId="3DBE7EE9" wp14:editId="67DC0245">
-            <wp:extent cx="5400040" cy="5617210"/>
-            <wp:effectExtent l="0" t="0" r="0" b="2540"/>
+          <wp:inline distT="0" distB="0" distL="0" distR="0" wp14:anchorId="3DBE7EE9" wp14:editId="02F44818">
+            <wp:extent cx="5400040" cy="1095154"/>
+            <wp:effectExtent l="0" t="0" r="0" b="0"/>
             <wp:docPr id="1851367328" name="Imagem 1" descr="Texto&#10;&#10;Descrição gerada automaticamente"/>
             <wp:cNvGraphicFramePr>
               <a:graphicFrameLocks xmlns:a="http://schemas.openxmlformats.org/drawingml/2006/main" noChangeAspect="1"/>
@@ -1193,20 +1178,27 @@
                     <pic:cNvPr id="1851367328" name="Imagem 1" descr="Texto&#10;&#10;Descrição gerada automaticamente"/>
                     <pic:cNvPicPr/>
                   </pic:nvPicPr>
-                  <pic:blipFill>
+                  <pic:blipFill rotWithShape="1">
                     <a:blip r:embed="rId23"/>
-                    <a:stretch>
-                      <a:fillRect/>
-                    </a:stretch>
+                    <a:srcRect b="80503"/>
+                    <a:stretch/>
                   </pic:blipFill>
-                  <pic:spPr>
+                  <pic:spPr bwMode="auto">
                     <a:xfrm>
                       <a:off x="0" y="0"/>
-                      <a:ext cx="5400040" cy="5617210"/>
+                      <a:ext cx="5400040" cy="1095154"/>
                     </a:xfrm>
                     <a:prstGeom prst="rect">
                       <a:avLst/>
                     </a:prstGeom>
+                    <a:ln>
+                      <a:noFill/>
+                    </a:ln>
+                    <a:extLst>
+                      <a:ext uri="{53640926-AAD7-44D8-BBD7-CCE9431645EC}">
+                        <a14:shadowObscured xmlns:a14="http://schemas.microsoft.com/office/drawing/2010/main"/>
+                      </a:ext>
+                    </a:extLst>
                   </pic:spPr>
                 </pic:pic>
               </a:graphicData>
@@ -1216,42 +1208,14 @@
       </w:r>
       <w:r>
         <w:br/>
-      </w:r>
-      <w:r>
-        <w:br/>
-      </w:r>
-      <w:r>
-        <w:t xml:space="preserve">- </w:t>
-      </w:r>
-      <w:proofErr w:type="spellStart"/>
-      <w:r>
-        <w:t>Retrofit</w:t>
-      </w:r>
-      <w:proofErr w:type="spellEnd"/>
-      <w:r>
-        <w:t xml:space="preserve"> • </w:t>
-      </w:r>
-      <w:r>
-        <w:t>12</w:t>
-      </w:r>
-      <w:r>
-        <w:t>m:</w:t>
-      </w:r>
-      <w:r>
-        <w:t>30</w:t>
-      </w:r>
-      <w:r>
-        <w:t xml:space="preserve">s – para conseguir pegar dados </w:t>
-      </w:r>
-      <w:r>
-        <w:br/>
+        <w:t xml:space="preserve">     </w:t>
       </w:r>
       <w:r>
         <w:drawing>
-          <wp:inline distT="0" distB="0" distL="0" distR="0" wp14:anchorId="05037089" wp14:editId="5276A7F6">
-            <wp:extent cx="5400040" cy="2453005"/>
-            <wp:effectExtent l="0" t="0" r="0" b="4445"/>
-            <wp:docPr id="243356347" name="Imagem 1"/>
+          <wp:inline distT="0" distB="0" distL="0" distR="0" wp14:anchorId="05F05C77" wp14:editId="01E5CED8">
+            <wp:extent cx="4146698" cy="1919261"/>
+            <wp:effectExtent l="0" t="0" r="6350" b="5080"/>
+            <wp:docPr id="253756863" name="Imagem 1"/>
             <wp:cNvGraphicFramePr>
               <a:graphicFrameLocks xmlns:a="http://schemas.openxmlformats.org/drawingml/2006/main" noChangeAspect="1"/>
             </wp:cNvGraphicFramePr>
@@ -1259,7 +1223,7 @@
               <a:graphicData uri="http://schemas.openxmlformats.org/drawingml/2006/picture">
                 <pic:pic xmlns:pic="http://schemas.openxmlformats.org/drawingml/2006/picture">
                   <pic:nvPicPr>
-                    <pic:cNvPr id="243356347" name=""/>
+                    <pic:cNvPr id="253756863" name=""/>
                     <pic:cNvPicPr/>
                   </pic:nvPicPr>
                   <pic:blipFill>
@@ -1271,7 +1235,7 @@
                   <pic:spPr>
                     <a:xfrm>
                       <a:off x="0" y="0"/>
-                      <a:ext cx="5400040" cy="2453005"/>
+                      <a:ext cx="4178792" cy="1934115"/>
                     </a:xfrm>
                     <a:prstGeom prst="rect">
                       <a:avLst/>
@@ -1283,6 +1247,113 @@
           </wp:inline>
         </w:drawing>
       </w:r>
+      <w:r>
+        <w:br/>
+      </w:r>
+      <w:r>
+        <w:rPr>
+          <w:noProof/>
+        </w:rPr>
+        <w:drawing>
+          <wp:inline distT="0" distB="0" distL="0" distR="0" wp14:anchorId="58E7790B" wp14:editId="569E0E7D">
+            <wp:extent cx="5399067" cy="2615018"/>
+            <wp:effectExtent l="0" t="0" r="0" b="0"/>
+            <wp:docPr id="115877753" name="Imagem 1" descr="Texto&#10;&#10;Descrição gerada automaticamente"/>
+            <wp:cNvGraphicFramePr>
+              <a:graphicFrameLocks xmlns:a="http://schemas.openxmlformats.org/drawingml/2006/main" noChangeAspect="1"/>
+            </wp:cNvGraphicFramePr>
+            <a:graphic xmlns:a="http://schemas.openxmlformats.org/drawingml/2006/main">
+              <a:graphicData uri="http://schemas.openxmlformats.org/drawingml/2006/picture">
+                <pic:pic xmlns:pic="http://schemas.openxmlformats.org/drawingml/2006/picture">
+                  <pic:nvPicPr>
+                    <pic:cNvPr id="1851367328" name="Imagem 1" descr="Texto&#10;&#10;Descrição gerada automaticamente"/>
+                    <pic:cNvPicPr/>
+                  </pic:nvPicPr>
+                  <pic:blipFill rotWithShape="1">
+                    <a:blip r:embed="rId23"/>
+                    <a:srcRect t="53408" b="10"/>
+                    <a:stretch/>
+                  </pic:blipFill>
+                  <pic:spPr bwMode="auto">
+                    <a:xfrm>
+                      <a:off x="0" y="0"/>
+                      <a:ext cx="5400040" cy="2615489"/>
+                    </a:xfrm>
+                    <a:prstGeom prst="rect">
+                      <a:avLst/>
+                    </a:prstGeom>
+                    <a:ln>
+                      <a:noFill/>
+                    </a:ln>
+                    <a:extLst>
+                      <a:ext uri="{53640926-AAD7-44D8-BBD7-CCE9431645EC}">
+                        <a14:shadowObscured xmlns:a14="http://schemas.microsoft.com/office/drawing/2010/main"/>
+                      </a:ext>
+                    </a:extLst>
+                  </pic:spPr>
+                </pic:pic>
+              </a:graphicData>
+            </a:graphic>
+          </wp:inline>
+        </w:drawing>
+      </w:r>
+      <w:r>
+        <w:br/>
+      </w:r>
+      <w:r>
+        <w:br/>
+      </w:r>
+      <w:r>
+        <w:t xml:space="preserve">- </w:t>
+      </w:r>
+      <w:proofErr w:type="spellStart"/>
+      <w:r>
+        <w:t>Retrofit</w:t>
+      </w:r>
+      <w:proofErr w:type="spellEnd"/>
+      <w:r>
+        <w:t xml:space="preserve"> • 12m:30s – para conseguir pegar dados </w:t>
+      </w:r>
+      <w:r>
+        <w:br/>
+      </w:r>
+      <w:r>
+        <w:drawing>
+          <wp:inline distT="0" distB="0" distL="0" distR="0" wp14:anchorId="6618C5F8" wp14:editId="3B6591CD">
+            <wp:extent cx="5400040" cy="2639060"/>
+            <wp:effectExtent l="0" t="0" r="0" b="8890"/>
+            <wp:docPr id="411082400" name="Imagem 1"/>
+            <wp:cNvGraphicFramePr>
+              <a:graphicFrameLocks xmlns:a="http://schemas.openxmlformats.org/drawingml/2006/main" noChangeAspect="1"/>
+            </wp:cNvGraphicFramePr>
+            <a:graphic xmlns:a="http://schemas.openxmlformats.org/drawingml/2006/main">
+              <a:graphicData uri="http://schemas.openxmlformats.org/drawingml/2006/picture">
+                <pic:pic xmlns:pic="http://schemas.openxmlformats.org/drawingml/2006/picture">
+                  <pic:nvPicPr>
+                    <pic:cNvPr id="411082400" name=""/>
+                    <pic:cNvPicPr/>
+                  </pic:nvPicPr>
+                  <pic:blipFill>
+                    <a:blip r:embed="rId25"/>
+                    <a:stretch>
+                      <a:fillRect/>
+                    </a:stretch>
+                  </pic:blipFill>
+                  <pic:spPr>
+                    <a:xfrm>
+                      <a:off x="0" y="0"/>
+                      <a:ext cx="5400040" cy="2639060"/>
+                    </a:xfrm>
+                    <a:prstGeom prst="rect">
+                      <a:avLst/>
+                    </a:prstGeom>
+                  </pic:spPr>
+                </pic:pic>
+              </a:graphicData>
+            </a:graphic>
+          </wp:inline>
+        </w:drawing>
+      </w:r>
     </w:p>
     <w:p>
       <w:r>
@@ -1310,7 +1381,250 @@
       </w:r>
       <w:proofErr w:type="spellEnd"/>
       <w:r>
-        <w:t xml:space="preserve"> • 08m:50s – para conseguir pegar dados </w:t>
+        <w:t xml:space="preserve"> •</w:t>
+      </w:r>
+      <w:r>
+        <w:t>15</w:t>
+      </w:r>
+      <w:r>
+        <w:t xml:space="preserve">m:50s – para conseguir pegar dados </w:t>
+      </w:r>
+    </w:p>
+    <w:p>
+      <w:r>
+        <w:drawing>
+          <wp:inline distT="0" distB="0" distL="0" distR="0" wp14:anchorId="658F3C24" wp14:editId="00A550BD">
+            <wp:extent cx="5400040" cy="4547235"/>
+            <wp:effectExtent l="0" t="0" r="0" b="5715"/>
+            <wp:docPr id="860595914" name="Imagem 1"/>
+            <wp:cNvGraphicFramePr>
+              <a:graphicFrameLocks xmlns:a="http://schemas.openxmlformats.org/drawingml/2006/main" noChangeAspect="1"/>
+            </wp:cNvGraphicFramePr>
+            <a:graphic xmlns:a="http://schemas.openxmlformats.org/drawingml/2006/main">
+              <a:graphicData uri="http://schemas.openxmlformats.org/drawingml/2006/picture">
+                <pic:pic xmlns:pic="http://schemas.openxmlformats.org/drawingml/2006/picture">
+                  <pic:nvPicPr>
+                    <pic:cNvPr id="860595914" name=""/>
+                    <pic:cNvPicPr/>
+                  </pic:nvPicPr>
+                  <pic:blipFill>
+                    <a:blip r:embed="rId26"/>
+                    <a:stretch>
+                      <a:fillRect/>
+                    </a:stretch>
+                  </pic:blipFill>
+                  <pic:spPr>
+                    <a:xfrm>
+                      <a:off x="0" y="0"/>
+                      <a:ext cx="5400040" cy="4547235"/>
+                    </a:xfrm>
+                    <a:prstGeom prst="rect">
+                      <a:avLst/>
+                    </a:prstGeom>
+                  </pic:spPr>
+                </pic:pic>
+              </a:graphicData>
+            </a:graphic>
+          </wp:inline>
+        </w:drawing>
+      </w:r>
+    </w:p>
+    <w:p/>
+    <w:p>
+      <w:r>
+        <w:t>•</w:t>
+      </w:r>
+      <w:r>
+        <w:t>19</w:t>
+      </w:r>
+      <w:r>
+        <w:t>m:</w:t>
+      </w:r>
+      <w:r>
+        <w:t>0</w:t>
+      </w:r>
+      <w:r>
+        <w:t xml:space="preserve">0s – </w:t>
+      </w:r>
+      <w:r>
+        <w:t>atualizar fonte de dados.</w:t>
+      </w:r>
+    </w:p>
+    <w:p>
+      <w:r>
+        <w:drawing>
+          <wp:inline distT="0" distB="0" distL="0" distR="0" wp14:anchorId="3F4E40D2" wp14:editId="1E466A5B">
+            <wp:extent cx="5400040" cy="1013460"/>
+            <wp:effectExtent l="0" t="0" r="0" b="0"/>
+            <wp:docPr id="606889649" name="Imagem 1"/>
+            <wp:cNvGraphicFramePr>
+              <a:graphicFrameLocks xmlns:a="http://schemas.openxmlformats.org/drawingml/2006/main" noChangeAspect="1"/>
+            </wp:cNvGraphicFramePr>
+            <a:graphic xmlns:a="http://schemas.openxmlformats.org/drawingml/2006/main">
+              <a:graphicData uri="http://schemas.openxmlformats.org/drawingml/2006/picture">
+                <pic:pic xmlns:pic="http://schemas.openxmlformats.org/drawingml/2006/picture">
+                  <pic:nvPicPr>
+                    <pic:cNvPr id="606889649" name=""/>
+                    <pic:cNvPicPr/>
+                  </pic:nvPicPr>
+                  <pic:blipFill>
+                    <a:blip r:embed="rId27"/>
+                    <a:stretch>
+                      <a:fillRect/>
+                    </a:stretch>
+                  </pic:blipFill>
+                  <pic:spPr>
+                    <a:xfrm>
+                      <a:off x="0" y="0"/>
+                      <a:ext cx="5400040" cy="1013460"/>
+                    </a:xfrm>
+                    <a:prstGeom prst="rect">
+                      <a:avLst/>
+                    </a:prstGeom>
+                  </pic:spPr>
+                </pic:pic>
+              </a:graphicData>
+            </a:graphic>
+          </wp:inline>
+        </w:drawing>
+      </w:r>
+    </w:p>
+    <w:p>
+      <w:r>
+        <w:t xml:space="preserve">- </w:t>
+      </w:r>
+      <w:proofErr w:type="spellStart"/>
+      <w:proofErr w:type="gramStart"/>
+      <w:r>
+        <w:t>init</w:t>
+      </w:r>
+      <w:proofErr w:type="spellEnd"/>
+      <w:proofErr w:type="gramEnd"/>
+      <w:r>
+        <w:t xml:space="preserve"> •</w:t>
+      </w:r>
+      <w:r>
+        <w:t>20</w:t>
+      </w:r>
+      <w:r>
+        <w:t>m:</w:t>
+      </w:r>
+      <w:r>
+        <w:t>3</w:t>
+      </w:r>
+      <w:r>
+        <w:t xml:space="preserve">0s – </w:t>
+      </w:r>
+      <w:r>
+        <w:t>chama dados.</w:t>
+      </w:r>
+      <w:r>
+        <w:br/>
+      </w:r>
+      <w:r>
+        <w:drawing>
+          <wp:inline distT="0" distB="0" distL="0" distR="0" wp14:anchorId="03D6A2E8" wp14:editId="5FA95AA8">
+            <wp:extent cx="5400040" cy="1278890"/>
+            <wp:effectExtent l="0" t="0" r="0" b="0"/>
+            <wp:docPr id="1940510970" name="Imagem 1"/>
+            <wp:cNvGraphicFramePr>
+              <a:graphicFrameLocks xmlns:a="http://schemas.openxmlformats.org/drawingml/2006/main" noChangeAspect="1"/>
+            </wp:cNvGraphicFramePr>
+            <a:graphic xmlns:a="http://schemas.openxmlformats.org/drawingml/2006/main">
+              <a:graphicData uri="http://schemas.openxmlformats.org/drawingml/2006/picture">
+                <pic:pic xmlns:pic="http://schemas.openxmlformats.org/drawingml/2006/picture">
+                  <pic:nvPicPr>
+                    <pic:cNvPr id="1940510970" name=""/>
+                    <pic:cNvPicPr/>
+                  </pic:nvPicPr>
+                  <pic:blipFill>
+                    <a:blip r:embed="rId28"/>
+                    <a:stretch>
+                      <a:fillRect/>
+                    </a:stretch>
+                  </pic:blipFill>
+                  <pic:spPr>
+                    <a:xfrm>
+                      <a:off x="0" y="0"/>
+                      <a:ext cx="5400040" cy="1278890"/>
+                    </a:xfrm>
+                    <a:prstGeom prst="rect">
+                      <a:avLst/>
+                    </a:prstGeom>
+                  </pic:spPr>
+                </pic:pic>
+              </a:graphicData>
+            </a:graphic>
+          </wp:inline>
+        </w:drawing>
+      </w:r>
+    </w:p>
+    <w:p>
+      <w:pPr>
+        <w:rPr>
+          <w:u w:val="single"/>
+        </w:rPr>
+      </w:pPr>
+    </w:p>
+    <w:p/>
+    <w:p/>
+    <w:p/>
+    <w:p/>
+    <w:p/>
+    <w:p>
+      <w:r>
+        <w:lastRenderedPageBreak/>
+        <w:t>-</w:t>
+      </w:r>
+      <w:r>
+        <w:t xml:space="preserve"> Resposta SUCESSO – 21m:00s </w:t>
+      </w:r>
+      <w:r>
+        <w:br/>
+      </w:r>
+      <w:r>
+        <w:drawing>
+          <wp:inline distT="0" distB="0" distL="0" distR="0" wp14:anchorId="65948735" wp14:editId="4DB31AC0">
+            <wp:extent cx="5400040" cy="2477135"/>
+            <wp:effectExtent l="0" t="0" r="0" b="0"/>
+            <wp:docPr id="621796650" name="Imagem 1"/>
+            <wp:cNvGraphicFramePr>
+              <a:graphicFrameLocks xmlns:a="http://schemas.openxmlformats.org/drawingml/2006/main" noChangeAspect="1"/>
+            </wp:cNvGraphicFramePr>
+            <a:graphic xmlns:a="http://schemas.openxmlformats.org/drawingml/2006/main">
+              <a:graphicData uri="http://schemas.openxmlformats.org/drawingml/2006/picture">
+                <pic:pic xmlns:pic="http://schemas.openxmlformats.org/drawingml/2006/picture">
+                  <pic:nvPicPr>
+                    <pic:cNvPr id="621796650" name=""/>
+                    <pic:cNvPicPr/>
+                  </pic:nvPicPr>
+                  <pic:blipFill>
+                    <a:blip r:embed="rId29"/>
+                    <a:stretch>
+                      <a:fillRect/>
+                    </a:stretch>
+                  </pic:blipFill>
+                  <pic:spPr>
+                    <a:xfrm>
+                      <a:off x="0" y="0"/>
+                      <a:ext cx="5400040" cy="2477135"/>
+                    </a:xfrm>
+                    <a:prstGeom prst="rect">
+                      <a:avLst/>
+                    </a:prstGeom>
+                  </pic:spPr>
+                </pic:pic>
+              </a:graphicData>
+            </a:graphic>
+          </wp:inline>
+        </w:drawing>
+      </w:r>
+    </w:p>
+    <w:p/>
+    <w:p/>
+    <w:p>
+      <w:r>
+        <w:t xml:space="preserve"> </w:t>
       </w:r>
       <w:r>
         <w:br/>

</xml_diff>

<commit_message>
Modulo 19 - HQAwassomeApp: - Analisanto codigo para tela lista de itens. - Carrega o Loand, mas não lista. - Não apresenta erro. - Conferi dependencias, credenciais, funções para receber os dados e o layout da tela. Não encontrei o motivo.
</commit_message>
<xml_diff>
--- a/Dev_Android_Kolin_Python/Modulo18_Materiais/Modulo 18.docx
+++ b/Dev_Android_Kolin_Python/Modulo18_Materiais/Modulo 18.docx
@@ -1,6 +1,6 @@
 
 <file path=word/document.xml><?xml version="1.0" encoding="utf-8"?>
-<w:document xmlns:wpc="http://schemas.microsoft.com/office/word/2010/wordprocessingCanvas" xmlns:cx="http://schemas.microsoft.com/office/drawing/2014/chartex" xmlns:cx1="http://schemas.microsoft.com/office/drawing/2015/9/8/chartex" xmlns:cx2="http://schemas.microsoft.com/office/drawing/2015/10/21/chartex" xmlns:cx3="http://schemas.microsoft.com/office/drawing/2016/5/9/chartex" xmlns:cx4="http://schemas.microsoft.com/office/drawing/2016/5/10/chartex" xmlns:cx5="http://schemas.microsoft.com/office/drawing/2016/5/11/chartex" xmlns:cx6="http://schemas.microsoft.com/office/drawing/2016/5/12/chartex" xmlns:cx7="http://schemas.microsoft.com/office/drawing/2016/5/13/chartex" xmlns:cx8="http://schemas.microsoft.com/office/drawing/2016/5/14/chartex" xmlns:mc="http://schemas.openxmlformats.org/markup-compatibility/2006" xmlns:aink="http://schemas.microsoft.com/office/drawing/2016/ink" xmlns:am3d="http://schemas.microsoft.com/office/drawing/2017/model3d" xmlns:o="urn:schemas-microsoft-com:office:office" xmlns:oel="http://schemas.microsoft.com/office/2019/extlst" xmlns:r="http://schemas.openxmlformats.org/officeDocument/2006/relationships" xmlns:m="http://schemas.openxmlformats.org/officeDocument/2006/math" xmlns:v="urn:schemas-microsoft-com:vml" xmlns:wp14="http://schemas.microsoft.com/office/word/2010/wordprocessingDrawing" xmlns:wp="http://schemas.openxmlformats.org/drawingml/2006/wordprocessingDrawing" xmlns:w10="urn:schemas-microsoft-com:office:word" xmlns:w="http://schemas.openxmlformats.org/wordprocessingml/2006/main" xmlns:w14="http://schemas.microsoft.com/office/word/2010/wordml" xmlns:w15="http://schemas.microsoft.com/office/word/2012/wordml" xmlns:w16cex="http://schemas.microsoft.com/office/word/2018/wordml/cex" xmlns:w16cid="http://schemas.microsoft.com/office/word/2016/wordml/cid" xmlns:w16="http://schemas.microsoft.com/office/word/2018/wordml" xmlns:w16sdtdh="http://schemas.microsoft.com/office/word/2020/wordml/sdtdatahash" xmlns:w16se="http://schemas.microsoft.com/office/word/2015/wordml/symex" xmlns:wpg="http://schemas.microsoft.com/office/word/2010/wordprocessingGroup" xmlns:wpi="http://schemas.microsoft.com/office/word/2010/wordprocessingInk" xmlns:wne="http://schemas.microsoft.com/office/word/2006/wordml" xmlns:wps="http://schemas.microsoft.com/office/word/2010/wordprocessingShape" mc:Ignorable="w14 w15 w16se w16cid w16 w16cex w16sdtdh wp14">
+<w:document xmlns:wpc="http://schemas.microsoft.com/office/word/2010/wordprocessingCanvas" xmlns:cx="http://schemas.microsoft.com/office/drawing/2014/chartex" xmlns:cx1="http://schemas.microsoft.com/office/drawing/2015/9/8/chartex" xmlns:cx2="http://schemas.microsoft.com/office/drawing/2015/10/21/chartex" xmlns:cx3="http://schemas.microsoft.com/office/drawing/2016/5/9/chartex" xmlns:cx4="http://schemas.microsoft.com/office/drawing/2016/5/10/chartex" xmlns:cx5="http://schemas.microsoft.com/office/drawing/2016/5/11/chartex" xmlns:cx6="http://schemas.microsoft.com/office/drawing/2016/5/12/chartex" xmlns:cx7="http://schemas.microsoft.com/office/drawing/2016/5/13/chartex" xmlns:cx8="http://schemas.microsoft.com/office/drawing/2016/5/14/chartex" xmlns:mc="http://schemas.openxmlformats.org/markup-compatibility/2006" xmlns:aink="http://schemas.microsoft.com/office/drawing/2016/ink" xmlns:am3d="http://schemas.microsoft.com/office/drawing/2017/model3d" xmlns:o="urn:schemas-microsoft-com:office:office" xmlns:oel="http://schemas.microsoft.com/office/2019/extlst" xmlns:r="http://schemas.openxmlformats.org/officeDocument/2006/relationships" xmlns:m="http://schemas.openxmlformats.org/officeDocument/2006/math" xmlns:v="urn:schemas-microsoft-com:vml" xmlns:wp14="http://schemas.microsoft.com/office/word/2010/wordprocessingDrawing" xmlns:wp="http://schemas.openxmlformats.org/drawingml/2006/wordprocessingDrawing" xmlns:w10="urn:schemas-microsoft-com:office:word" xmlns:w="http://schemas.openxmlformats.org/wordprocessingml/2006/main" xmlns:w14="http://schemas.microsoft.com/office/word/2010/wordml" xmlns:w15="http://schemas.microsoft.com/office/word/2012/wordml" xmlns:w16cex="http://schemas.microsoft.com/office/word/2018/wordml/cex" xmlns:w16cid="http://schemas.microsoft.com/office/word/2016/wordml/cid" xmlns:w16="http://schemas.microsoft.com/office/word/2018/wordml" xmlns:w16du="http://schemas.microsoft.com/office/word/2023/wordml/word16du" xmlns:w16sdtdh="http://schemas.microsoft.com/office/word/2020/wordml/sdtdatahash" xmlns:w16se="http://schemas.microsoft.com/office/word/2015/wordml/symex" xmlns:wpg="http://schemas.microsoft.com/office/word/2010/wordprocessingGroup" xmlns:wpi="http://schemas.microsoft.com/office/word/2010/wordprocessingInk" xmlns:wne="http://schemas.microsoft.com/office/word/2006/wordml" xmlns:wps="http://schemas.microsoft.com/office/word/2010/wordprocessingShape" mc:Ignorable="w14 w15 w16se w16cid w16 w16cex w16sdtdh w16du wp14">
   <w:body>
     <w:p>
       <w:r>
@@ -424,6 +424,9 @@
     </w:p>
     <w:p>
       <w:r>
+        <w:rPr>
+          <w:noProof/>
+        </w:rPr>
         <w:drawing>
           <wp:inline distT="0" distB="0" distL="0" distR="0" wp14:anchorId="6400CF1F" wp14:editId="0BC8483F">
             <wp:extent cx="4731488" cy="1808803"/>
@@ -1211,6 +1214,9 @@
         <w:t xml:space="preserve">     </w:t>
       </w:r>
       <w:r>
+        <w:rPr>
+          <w:noProof/>
+        </w:rPr>
         <w:drawing>
           <wp:inline distT="0" distB="0" distL="0" distR="0" wp14:anchorId="05F05C77" wp14:editId="01E5CED8">
             <wp:extent cx="4146698" cy="1919261"/>
@@ -1318,6 +1324,9 @@
         <w:br/>
       </w:r>
       <w:r>
+        <w:rPr>
+          <w:noProof/>
+        </w:rPr>
         <w:drawing>
           <wp:inline distT="0" distB="0" distL="0" distR="0" wp14:anchorId="6618C5F8" wp14:editId="3B6591CD">
             <wp:extent cx="5400040" cy="2639060"/>
@@ -1392,6 +1401,9 @@
     </w:p>
     <w:p>
       <w:r>
+        <w:rPr>
+          <w:noProof/>
+        </w:rPr>
         <w:drawing>
           <wp:inline distT="0" distB="0" distL="0" distR="0" wp14:anchorId="658F3C24" wp14:editId="00A550BD">
             <wp:extent cx="5400040" cy="4547235"/>
@@ -1438,20 +1450,14 @@
         <w:t>19</w:t>
       </w:r>
       <w:r>
-        <w:t>m:</w:t>
-      </w:r>
-      <w:r>
-        <w:t>0</w:t>
-      </w:r>
-      <w:r>
-        <w:t xml:space="preserve">0s – </w:t>
-      </w:r>
-      <w:r>
-        <w:t>atualizar fonte de dados.</w:t>
-      </w:r>
-    </w:p>
-    <w:p>
-      <w:r>
+        <w:t>m:00s – atualizar fonte de dados.</w:t>
+      </w:r>
+    </w:p>
+    <w:p>
+      <w:r>
+        <w:rPr>
+          <w:noProof/>
+        </w:rPr>
         <w:drawing>
           <wp:inline distT="0" distB="0" distL="0" distR="0" wp14:anchorId="3F4E40D2" wp14:editId="1E466A5B">
             <wp:extent cx="5400040" cy="1013460"/>
@@ -1522,6 +1528,9 @@
         <w:br/>
       </w:r>
       <w:r>
+        <w:rPr>
+          <w:noProof/>
+        </w:rPr>
         <w:drawing>
           <wp:inline distT="0" distB="0" distL="0" distR="0" wp14:anchorId="03D6A2E8" wp14:editId="5FA95AA8">
             <wp:extent cx="5400040" cy="1278890"/>
@@ -1583,6 +1592,9 @@
         <w:br/>
       </w:r>
       <w:r>
+        <w:rPr>
+          <w:noProof/>
+        </w:rPr>
         <w:drawing>
           <wp:inline distT="0" distB="0" distL="0" distR="0" wp14:anchorId="65948735" wp14:editId="4DB31AC0">
             <wp:extent cx="5400040" cy="2477135"/>
@@ -1620,17 +1632,717 @@
         </w:drawing>
       </w:r>
     </w:p>
-    <w:p/>
-    <w:p/>
-    <w:p>
+    <w:p>
+      <w:r>
+        <w:t xml:space="preserve">- </w:t>
+      </w:r>
+      <w:r>
+        <w:rPr>
+          <w:b/>
+          <w:bCs/>
+        </w:rPr>
+        <w:t>[</w:t>
+      </w:r>
+      <w:proofErr w:type="spellStart"/>
+      <w:r>
+        <w:rPr>
+          <w:b/>
+          <w:bCs/>
+        </w:rPr>
+        <w:t>MyhqRecyclerViewAdapter</w:t>
+      </w:r>
+      <w:r>
+        <w:rPr>
+          <w:b/>
+          <w:bCs/>
+        </w:rPr>
+        <w:t>.kt</w:t>
+      </w:r>
+      <w:proofErr w:type="spellEnd"/>
+      <w:r>
+        <w:rPr>
+          <w:b/>
+          <w:bCs/>
+        </w:rPr>
+        <w:t>]</w:t>
+      </w:r>
+      <w:r>
+        <w:t xml:space="preserve"> (</w:t>
+      </w:r>
+      <w:proofErr w:type="spellStart"/>
+      <w:r>
+        <w:t>values</w:t>
+      </w:r>
+      <w:proofErr w:type="spellEnd"/>
+      <w:r>
+        <w:t>) recebe Lista de Comics - 23m:36s</w:t>
+      </w:r>
+      <w:r>
+        <w:br/>
+      </w:r>
+      <w:r>
+        <w:drawing>
+          <wp:inline distT="0" distB="0" distL="0" distR="0" wp14:anchorId="3477F2CC" wp14:editId="1B27ADF6">
+            <wp:extent cx="4438650" cy="987005"/>
+            <wp:effectExtent l="0" t="0" r="0" b="3810"/>
+            <wp:docPr id="1176374790" name="Imagem 1"/>
+            <wp:cNvGraphicFramePr>
+              <a:graphicFrameLocks xmlns:a="http://schemas.openxmlformats.org/drawingml/2006/main" noChangeAspect="1"/>
+            </wp:cNvGraphicFramePr>
+            <a:graphic xmlns:a="http://schemas.openxmlformats.org/drawingml/2006/main">
+              <a:graphicData uri="http://schemas.openxmlformats.org/drawingml/2006/picture">
+                <pic:pic xmlns:pic="http://schemas.openxmlformats.org/drawingml/2006/picture">
+                  <pic:nvPicPr>
+                    <pic:cNvPr id="1176374790" name=""/>
+                    <pic:cNvPicPr/>
+                  </pic:nvPicPr>
+                  <pic:blipFill>
+                    <a:blip r:embed="rId30"/>
+                    <a:stretch>
+                      <a:fillRect/>
+                    </a:stretch>
+                  </pic:blipFill>
+                  <pic:spPr>
+                    <a:xfrm>
+                      <a:off x="0" y="0"/>
+                      <a:ext cx="4474131" cy="994895"/>
+                    </a:xfrm>
+                    <a:prstGeom prst="rect">
+                      <a:avLst/>
+                    </a:prstGeom>
+                  </pic:spPr>
+                </pic:pic>
+              </a:graphicData>
+            </a:graphic>
+          </wp:inline>
+        </w:drawing>
+      </w:r>
+    </w:p>
+    <w:p>
+      <w:r>
+        <w:t>- (</w:t>
+      </w:r>
+      <w:proofErr w:type="spellStart"/>
+      <w:r>
+        <w:t>values</w:t>
+      </w:r>
+      <w:proofErr w:type="spellEnd"/>
+      <w:r>
+        <w:t xml:space="preserve">) recebe o valor de </w:t>
+      </w:r>
+      <w:proofErr w:type="spellStart"/>
+      <w:r>
+        <w:t>hqList</w:t>
+      </w:r>
+      <w:proofErr w:type="spellEnd"/>
+      <w:r>
+        <w:t xml:space="preserve"> para atualização.</w:t>
+      </w:r>
+    </w:p>
+    <w:p>
+      <w:r>
+        <w:drawing>
+          <wp:inline distT="0" distB="0" distL="0" distR="0" wp14:anchorId="450FF6BE" wp14:editId="66A85241">
+            <wp:extent cx="4381500" cy="1076879"/>
+            <wp:effectExtent l="0" t="0" r="0" b="9525"/>
+            <wp:docPr id="1128562206" name="Imagem 1"/>
+            <wp:cNvGraphicFramePr>
+              <a:graphicFrameLocks xmlns:a="http://schemas.openxmlformats.org/drawingml/2006/main" noChangeAspect="1"/>
+            </wp:cNvGraphicFramePr>
+            <a:graphic xmlns:a="http://schemas.openxmlformats.org/drawingml/2006/main">
+              <a:graphicData uri="http://schemas.openxmlformats.org/drawingml/2006/picture">
+                <pic:pic xmlns:pic="http://schemas.openxmlformats.org/drawingml/2006/picture">
+                  <pic:nvPicPr>
+                    <pic:cNvPr id="1128562206" name=""/>
+                    <pic:cNvPicPr/>
+                  </pic:nvPicPr>
+                  <pic:blipFill>
+                    <a:blip r:embed="rId31"/>
+                    <a:stretch>
+                      <a:fillRect/>
+                    </a:stretch>
+                  </pic:blipFill>
+                  <pic:spPr>
+                    <a:xfrm>
+                      <a:off x="0" y="0"/>
+                      <a:ext cx="4399367" cy="1081270"/>
+                    </a:xfrm>
+                    <a:prstGeom prst="rect">
+                      <a:avLst/>
+                    </a:prstGeom>
+                  </pic:spPr>
+                </pic:pic>
+              </a:graphicData>
+            </a:graphic>
+          </wp:inline>
+        </w:drawing>
+      </w:r>
+    </w:p>
+    <w:p>
+      <w:r>
+        <w:t xml:space="preserve">- </w:t>
+      </w:r>
+      <w:proofErr w:type="gramStart"/>
+      <w:r>
+        <w:t>função</w:t>
+      </w:r>
+      <w:proofErr w:type="gramEnd"/>
       <w:r>
         <w:t xml:space="preserve"> </w:t>
       </w:r>
-      <w:r>
-        <w:br/>
-      </w:r>
-      <w:r>
-        <w:br/>
+      <w:proofErr w:type="spellStart"/>
+      <w:r>
+        <w:t>bindItem</w:t>
+      </w:r>
+      <w:proofErr w:type="spellEnd"/>
+      <w:r>
+        <w:t>, recebe Comic</w:t>
+      </w:r>
+    </w:p>
+    <w:p>
+      <w:r>
+        <w:drawing>
+          <wp:inline distT="0" distB="0" distL="0" distR="0" wp14:anchorId="128FE24B" wp14:editId="4DC98E46">
+            <wp:extent cx="5457825" cy="1195022"/>
+            <wp:effectExtent l="0" t="0" r="0" b="5715"/>
+            <wp:docPr id="58084969" name="Imagem 1"/>
+            <wp:cNvGraphicFramePr>
+              <a:graphicFrameLocks xmlns:a="http://schemas.openxmlformats.org/drawingml/2006/main" noChangeAspect="1"/>
+            </wp:cNvGraphicFramePr>
+            <a:graphic xmlns:a="http://schemas.openxmlformats.org/drawingml/2006/main">
+              <a:graphicData uri="http://schemas.openxmlformats.org/drawingml/2006/picture">
+                <pic:pic xmlns:pic="http://schemas.openxmlformats.org/drawingml/2006/picture">
+                  <pic:nvPicPr>
+                    <pic:cNvPr id="58084969" name=""/>
+                    <pic:cNvPicPr/>
+                  </pic:nvPicPr>
+                  <pic:blipFill>
+                    <a:blip r:embed="rId32"/>
+                    <a:stretch>
+                      <a:fillRect/>
+                    </a:stretch>
+                  </pic:blipFill>
+                  <pic:spPr>
+                    <a:xfrm>
+                      <a:off x="0" y="0"/>
+                      <a:ext cx="5502354" cy="1204772"/>
+                    </a:xfrm>
+                    <a:prstGeom prst="rect">
+                      <a:avLst/>
+                    </a:prstGeom>
+                  </pic:spPr>
+                </pic:pic>
+              </a:graphicData>
+            </a:graphic>
+          </wp:inline>
+        </w:drawing>
+      </w:r>
+    </w:p>
+    <w:p>
+      <w:r>
+        <w:t>- [fragmente_item.xml] atualizar o tipo (</w:t>
+      </w:r>
+      <w:proofErr w:type="spellStart"/>
+      <w:r>
+        <w:t>type</w:t>
+      </w:r>
+      <w:proofErr w:type="spellEnd"/>
+      <w:r>
+        <w:t>) para Comic</w:t>
+      </w:r>
+    </w:p>
+    <w:p>
+      <w:r>
+        <w:drawing>
+          <wp:inline distT="0" distB="0" distL="0" distR="0" wp14:anchorId="18A9B7A8" wp14:editId="2FBBFEB0">
+            <wp:extent cx="4271719" cy="933450"/>
+            <wp:effectExtent l="0" t="0" r="0" b="0"/>
+            <wp:docPr id="1482471034" name="Imagem 1"/>
+            <wp:cNvGraphicFramePr>
+              <a:graphicFrameLocks xmlns:a="http://schemas.openxmlformats.org/drawingml/2006/main" noChangeAspect="1"/>
+            </wp:cNvGraphicFramePr>
+            <a:graphic xmlns:a="http://schemas.openxmlformats.org/drawingml/2006/main">
+              <a:graphicData uri="http://schemas.openxmlformats.org/drawingml/2006/picture">
+                <pic:pic xmlns:pic="http://schemas.openxmlformats.org/drawingml/2006/picture">
+                  <pic:nvPicPr>
+                    <pic:cNvPr id="1482471034" name=""/>
+                    <pic:cNvPicPr/>
+                  </pic:nvPicPr>
+                  <pic:blipFill>
+                    <a:blip r:embed="rId33"/>
+                    <a:stretch>
+                      <a:fillRect/>
+                    </a:stretch>
+                  </pic:blipFill>
+                  <pic:spPr>
+                    <a:xfrm>
+                      <a:off x="0" y="0"/>
+                      <a:ext cx="4292725" cy="938040"/>
+                    </a:xfrm>
+                    <a:prstGeom prst="rect">
+                      <a:avLst/>
+                    </a:prstGeom>
+                  </pic:spPr>
+                </pic:pic>
+              </a:graphicData>
+            </a:graphic>
+          </wp:inline>
+        </w:drawing>
+      </w:r>
+    </w:p>
+    <w:p/>
+    <w:p/>
+    <w:p/>
+    <w:p/>
+    <w:p/>
+    <w:p>
+      <w:r>
+        <w:lastRenderedPageBreak/>
+        <w:t>- [</w:t>
+      </w:r>
+      <w:proofErr w:type="spellStart"/>
+      <w:r>
+        <w:t>HQFragment.kt</w:t>
+      </w:r>
+      <w:proofErr w:type="spellEnd"/>
+      <w:proofErr w:type="gramStart"/>
+      <w:r>
+        <w:t>] Garante</w:t>
+      </w:r>
+      <w:proofErr w:type="gramEnd"/>
+      <w:r>
+        <w:t xml:space="preserve"> lista diferente de </w:t>
+      </w:r>
+      <w:proofErr w:type="spellStart"/>
+      <w:r>
+        <w:t>Nullo</w:t>
+      </w:r>
+      <w:proofErr w:type="spellEnd"/>
+    </w:p>
+    <w:p>
+      <w:r>
+        <w:drawing>
+          <wp:inline distT="0" distB="0" distL="0" distR="0" wp14:anchorId="3F33445E" wp14:editId="3AA615F5">
+            <wp:extent cx="5400040" cy="1253490"/>
+            <wp:effectExtent l="0" t="0" r="0" b="3810"/>
+            <wp:docPr id="163788095" name="Imagem 1"/>
+            <wp:cNvGraphicFramePr>
+              <a:graphicFrameLocks xmlns:a="http://schemas.openxmlformats.org/drawingml/2006/main" noChangeAspect="1"/>
+            </wp:cNvGraphicFramePr>
+            <a:graphic xmlns:a="http://schemas.openxmlformats.org/drawingml/2006/main">
+              <a:graphicData uri="http://schemas.openxmlformats.org/drawingml/2006/picture">
+                <pic:pic xmlns:pic="http://schemas.openxmlformats.org/drawingml/2006/picture">
+                  <pic:nvPicPr>
+                    <pic:cNvPr id="163788095" name=""/>
+                    <pic:cNvPicPr/>
+                  </pic:nvPicPr>
+                  <pic:blipFill>
+                    <a:blip r:embed="rId34"/>
+                    <a:stretch>
+                      <a:fillRect/>
+                    </a:stretch>
+                  </pic:blipFill>
+                  <pic:spPr>
+                    <a:xfrm>
+                      <a:off x="0" y="0"/>
+                      <a:ext cx="5400040" cy="1253490"/>
+                    </a:xfrm>
+                    <a:prstGeom prst="rect">
+                      <a:avLst/>
+                    </a:prstGeom>
+                  </pic:spPr>
+                </pic:pic>
+              </a:graphicData>
+            </a:graphic>
+          </wp:inline>
+        </w:drawing>
+      </w:r>
+    </w:p>
+    <w:p>
+      <w:r>
+        <w:t xml:space="preserve">- </w:t>
+      </w:r>
+      <w:r>
+        <w:t xml:space="preserve">Pode remover pasta </w:t>
+      </w:r>
+      <w:r>
+        <w:rPr>
+          <w:color w:val="FF0000"/>
+        </w:rPr>
+        <w:t>PLACEHOLDER</w:t>
+      </w:r>
+      <w:r>
+        <w:rPr>
+          <w:color w:val="FF0000"/>
+        </w:rPr>
+        <w:t xml:space="preserve"> </w:t>
+      </w:r>
+      <w:r>
+        <w:t>não será mais usado.</w:t>
+      </w:r>
+    </w:p>
+    <w:p>
+      <w:r>
+        <w:t>-[</w:t>
+      </w:r>
+      <w:proofErr w:type="gramStart"/>
+      <w:r>
+        <w:t>fragmente_item.xml]  Verifica</w:t>
+      </w:r>
+      <w:proofErr w:type="gramEnd"/>
+      <w:r>
+        <w:t xml:space="preserve"> se tem conteúdo no </w:t>
+      </w:r>
+      <w:proofErr w:type="spellStart"/>
+      <w:r>
+        <w:t>description</w:t>
+      </w:r>
+      <w:proofErr w:type="spellEnd"/>
+      <w:r>
+        <w:t xml:space="preserve">, caso não tenha, verificar no </w:t>
+      </w:r>
+      <w:proofErr w:type="spellStart"/>
+      <w:r>
+        <w:t>textObjects</w:t>
+      </w:r>
+      <w:proofErr w:type="spellEnd"/>
+      <w:r>
+        <w:t>, caso não tenha, retorne Conteúdo não disponível.</w:t>
+      </w:r>
+    </w:p>
+    <w:p>
+      <w:r>
+        <w:drawing>
+          <wp:inline distT="0" distB="0" distL="0" distR="0" wp14:anchorId="6163D539" wp14:editId="61DB4041">
+            <wp:extent cx="5400040" cy="2126615"/>
+            <wp:effectExtent l="0" t="0" r="0" b="6985"/>
+            <wp:docPr id="1729777008" name="Imagem 1"/>
+            <wp:cNvGraphicFramePr>
+              <a:graphicFrameLocks xmlns:a="http://schemas.openxmlformats.org/drawingml/2006/main" noChangeAspect="1"/>
+            </wp:cNvGraphicFramePr>
+            <a:graphic xmlns:a="http://schemas.openxmlformats.org/drawingml/2006/main">
+              <a:graphicData uri="http://schemas.openxmlformats.org/drawingml/2006/picture">
+                <pic:pic xmlns:pic="http://schemas.openxmlformats.org/drawingml/2006/picture">
+                  <pic:nvPicPr>
+                    <pic:cNvPr id="1729777008" name=""/>
+                    <pic:cNvPicPr/>
+                  </pic:nvPicPr>
+                  <pic:blipFill>
+                    <a:blip r:embed="rId35"/>
+                    <a:stretch>
+                      <a:fillRect/>
+                    </a:stretch>
+                  </pic:blipFill>
+                  <pic:spPr>
+                    <a:xfrm>
+                      <a:off x="0" y="0"/>
+                      <a:ext cx="5400040" cy="2126615"/>
+                    </a:xfrm>
+                    <a:prstGeom prst="rect">
+                      <a:avLst/>
+                    </a:prstGeom>
+                  </pic:spPr>
+                </pic:pic>
+              </a:graphicData>
+            </a:graphic>
+          </wp:inline>
+        </w:drawing>
+      </w:r>
+    </w:p>
+    <w:p>
+      <w:r>
+        <w:t xml:space="preserve">- </w:t>
+      </w:r>
+      <w:proofErr w:type="gramStart"/>
+      <w:r>
+        <w:t>função</w:t>
+      </w:r>
+      <w:proofErr w:type="gramEnd"/>
+      <w:r>
+        <w:t xml:space="preserve"> retorna (Id) como </w:t>
+      </w:r>
+      <w:proofErr w:type="spellStart"/>
+      <w:r>
+        <w:t>String</w:t>
+      </w:r>
+      <w:proofErr w:type="spellEnd"/>
+      <w:r>
+        <w:t>, caso não acha conteúdo, retorne “” em branco.</w:t>
+      </w:r>
+    </w:p>
+    <w:p>
+      <w:r>
+        <w:drawing>
+          <wp:inline distT="0" distB="0" distL="0" distR="0" wp14:anchorId="11B2D229" wp14:editId="4D002261">
+            <wp:extent cx="4105275" cy="586468"/>
+            <wp:effectExtent l="0" t="0" r="0" b="4445"/>
+            <wp:docPr id="1286843216" name="Imagem 1" descr="Texto&#10;&#10;Descrição gerada automaticamente"/>
+            <wp:cNvGraphicFramePr>
+              <a:graphicFrameLocks xmlns:a="http://schemas.openxmlformats.org/drawingml/2006/main" noChangeAspect="1"/>
+            </wp:cNvGraphicFramePr>
+            <a:graphic xmlns:a="http://schemas.openxmlformats.org/drawingml/2006/main">
+              <a:graphicData uri="http://schemas.openxmlformats.org/drawingml/2006/picture">
+                <pic:pic xmlns:pic="http://schemas.openxmlformats.org/drawingml/2006/picture">
+                  <pic:nvPicPr>
+                    <pic:cNvPr id="1286843216" name="Imagem 1" descr="Texto&#10;&#10;Descrição gerada automaticamente"/>
+                    <pic:cNvPicPr/>
+                  </pic:nvPicPr>
+                  <pic:blipFill>
+                    <a:blip r:embed="rId36"/>
+                    <a:stretch>
+                      <a:fillRect/>
+                    </a:stretch>
+                  </pic:blipFill>
+                  <pic:spPr>
+                    <a:xfrm>
+                      <a:off x="0" y="0"/>
+                      <a:ext cx="4125861" cy="589409"/>
+                    </a:xfrm>
+                    <a:prstGeom prst="rect">
+                      <a:avLst/>
+                    </a:prstGeom>
+                  </pic:spPr>
+                </pic:pic>
+              </a:graphicData>
+            </a:graphic>
+          </wp:inline>
+        </w:drawing>
+      </w:r>
+    </w:p>
+    <w:p>
+      <w:r>
+        <w:t>- [</w:t>
+      </w:r>
+      <w:proofErr w:type="gramStart"/>
+      <w:r>
+        <w:t>fragmente_item.xml]  preencher</w:t>
+      </w:r>
+      <w:proofErr w:type="gramEnd"/>
+      <w:r>
+        <w:t xml:space="preserve"> campo com </w:t>
+      </w:r>
+      <w:proofErr w:type="spellStart"/>
+      <w:r>
+        <w:t>idString</w:t>
+      </w:r>
+      <w:proofErr w:type="spellEnd"/>
+      <w:r>
+        <w:t xml:space="preserve">, que é a conversão do ID para </w:t>
+      </w:r>
+      <w:proofErr w:type="spellStart"/>
+      <w:r>
+        <w:t>String</w:t>
+      </w:r>
+      <w:proofErr w:type="spellEnd"/>
+      <w:r>
+        <w:t>.</w:t>
+      </w:r>
+    </w:p>
+    <w:p>
+      <w:r>
+        <w:drawing>
+          <wp:inline distT="0" distB="0" distL="0" distR="0" wp14:anchorId="2BB7C8BB" wp14:editId="4307F04C">
+            <wp:extent cx="4695825" cy="2046417"/>
+            <wp:effectExtent l="0" t="0" r="0" b="0"/>
+            <wp:docPr id="1778991262" name="Imagem 1"/>
+            <wp:cNvGraphicFramePr>
+              <a:graphicFrameLocks xmlns:a="http://schemas.openxmlformats.org/drawingml/2006/main" noChangeAspect="1"/>
+            </wp:cNvGraphicFramePr>
+            <a:graphic xmlns:a="http://schemas.openxmlformats.org/drawingml/2006/main">
+              <a:graphicData uri="http://schemas.openxmlformats.org/drawingml/2006/picture">
+                <pic:pic xmlns:pic="http://schemas.openxmlformats.org/drawingml/2006/picture">
+                  <pic:nvPicPr>
+                    <pic:cNvPr id="1778991262" name=""/>
+                    <pic:cNvPicPr/>
+                  </pic:nvPicPr>
+                  <pic:blipFill>
+                    <a:blip r:embed="rId37"/>
+                    <a:stretch>
+                      <a:fillRect/>
+                    </a:stretch>
+                  </pic:blipFill>
+                  <pic:spPr>
+                    <a:xfrm>
+                      <a:off x="0" y="0"/>
+                      <a:ext cx="4710151" cy="2052660"/>
+                    </a:xfrm>
+                    <a:prstGeom prst="rect">
+                      <a:avLst/>
+                    </a:prstGeom>
+                  </pic:spPr>
+                </pic:pic>
+              </a:graphicData>
+            </a:graphic>
+          </wp:inline>
+        </w:drawing>
+      </w:r>
+    </w:p>
+    <w:p>
+      <w:r>
+        <w:t xml:space="preserve">- </w:t>
+      </w:r>
+      <w:proofErr w:type="gramStart"/>
+      <w:r>
+        <w:t>fazer</w:t>
+      </w:r>
+      <w:proofErr w:type="gramEnd"/>
+      <w:r>
+        <w:t xml:space="preserve"> com conteúdo também.</w:t>
+      </w:r>
+    </w:p>
+    <w:p>
+      <w:r>
+        <w:drawing>
+          <wp:inline distT="0" distB="0" distL="0" distR="0" wp14:anchorId="706220AC" wp14:editId="012CE8DF">
+            <wp:extent cx="3076575" cy="203477"/>
+            <wp:effectExtent l="0" t="0" r="0" b="6350"/>
+            <wp:docPr id="2147403528" name="Imagem 1"/>
+            <wp:cNvGraphicFramePr>
+              <a:graphicFrameLocks xmlns:a="http://schemas.openxmlformats.org/drawingml/2006/main" noChangeAspect="1"/>
+            </wp:cNvGraphicFramePr>
+            <a:graphic xmlns:a="http://schemas.openxmlformats.org/drawingml/2006/main">
+              <a:graphicData uri="http://schemas.openxmlformats.org/drawingml/2006/picture">
+                <pic:pic xmlns:pic="http://schemas.openxmlformats.org/drawingml/2006/picture">
+                  <pic:nvPicPr>
+                    <pic:cNvPr id="2147403528" name=""/>
+                    <pic:cNvPicPr/>
+                  </pic:nvPicPr>
+                  <pic:blipFill>
+                    <a:blip r:embed="rId38"/>
+                    <a:stretch>
+                      <a:fillRect/>
+                    </a:stretch>
+                  </pic:blipFill>
+                  <pic:spPr>
+                    <a:xfrm>
+                      <a:off x="0" y="0"/>
+                      <a:ext cx="3106130" cy="205432"/>
+                    </a:xfrm>
+                    <a:prstGeom prst="rect">
+                      <a:avLst/>
+                    </a:prstGeom>
+                  </pic:spPr>
+                </pic:pic>
+              </a:graphicData>
+            </a:graphic>
+          </wp:inline>
+        </w:drawing>
+      </w:r>
+    </w:p>
+    <w:p/>
+    <w:p/>
+    <w:p/>
+    <w:p/>
+    <w:p>
+      <w:r>
+        <w:lastRenderedPageBreak/>
+        <w:drawing>
+          <wp:inline distT="0" distB="0" distL="0" distR="0" wp14:anchorId="74D53E46" wp14:editId="3ABAD3B9">
+            <wp:extent cx="1143000" cy="631577"/>
+            <wp:effectExtent l="0" t="0" r="0" b="0"/>
+            <wp:docPr id="192175433" name="Imagem 1"/>
+            <wp:cNvGraphicFramePr>
+              <a:graphicFrameLocks xmlns:a="http://schemas.openxmlformats.org/drawingml/2006/main" noChangeAspect="1"/>
+            </wp:cNvGraphicFramePr>
+            <a:graphic xmlns:a="http://schemas.openxmlformats.org/drawingml/2006/main">
+              <a:graphicData uri="http://schemas.openxmlformats.org/drawingml/2006/picture">
+                <pic:pic xmlns:pic="http://schemas.openxmlformats.org/drawingml/2006/picture">
+                  <pic:nvPicPr>
+                    <pic:cNvPr id="192175433" name=""/>
+                    <pic:cNvPicPr/>
+                  </pic:nvPicPr>
+                  <pic:blipFill>
+                    <a:blip r:embed="rId39"/>
+                    <a:stretch>
+                      <a:fillRect/>
+                    </a:stretch>
+                  </pic:blipFill>
+                  <pic:spPr>
+                    <a:xfrm>
+                      <a:off x="0" y="0"/>
+                      <a:ext cx="1145997" cy="633233"/>
+                    </a:xfrm>
+                    <a:prstGeom prst="rect">
+                      <a:avLst/>
+                    </a:prstGeom>
+                  </pic:spPr>
+                </pic:pic>
+              </a:graphicData>
+            </a:graphic>
+          </wp:inline>
+        </w:drawing>
+      </w:r>
+      <w:r>
+        <w:t xml:space="preserve">              </w:t>
+      </w:r>
+      <w:r>
+        <w:t xml:space="preserve">Aula 1: Hands </w:t>
+      </w:r>
+      <w:proofErr w:type="spellStart"/>
+      <w:r>
+        <w:t>On</w:t>
+      </w:r>
+      <w:proofErr w:type="spellEnd"/>
+      <w:r>
+        <w:t xml:space="preserve"> - Parte 3</w:t>
+      </w:r>
+    </w:p>
+    <w:p/>
+    <w:p>
+      <w:r>
+        <w:t>- [</w:t>
+      </w:r>
+      <w:proofErr w:type="spellStart"/>
+      <w:proofErr w:type="gramStart"/>
+      <w:r>
+        <w:t>build.gradle</w:t>
+      </w:r>
+      <w:proofErr w:type="gramEnd"/>
+      <w:r>
+        <w:t>.kt</w:t>
+      </w:r>
+      <w:proofErr w:type="spellEnd"/>
+      <w:r>
+        <w:t xml:space="preserve"> module App] – implementar biblioteca GLIDE para imagens da API </w:t>
+      </w:r>
+    </w:p>
+    <w:p>
+      <w:r>
+        <w:drawing>
+          <wp:inline distT="0" distB="0" distL="0" distR="0" wp14:anchorId="44409F83" wp14:editId="086704A0">
+            <wp:extent cx="4743450" cy="557790"/>
+            <wp:effectExtent l="0" t="0" r="0" b="0"/>
+            <wp:docPr id="1794200392" name="Imagem 1"/>
+            <wp:cNvGraphicFramePr>
+              <a:graphicFrameLocks xmlns:a="http://schemas.openxmlformats.org/drawingml/2006/main" noChangeAspect="1"/>
+            </wp:cNvGraphicFramePr>
+            <a:graphic xmlns:a="http://schemas.openxmlformats.org/drawingml/2006/main">
+              <a:graphicData uri="http://schemas.openxmlformats.org/drawingml/2006/picture">
+                <pic:pic xmlns:pic="http://schemas.openxmlformats.org/drawingml/2006/picture">
+                  <pic:nvPicPr>
+                    <pic:cNvPr id="1794200392" name=""/>
+                    <pic:cNvPicPr/>
+                  </pic:nvPicPr>
+                  <pic:blipFill>
+                    <a:blip r:embed="rId40"/>
+                    <a:stretch>
+                      <a:fillRect/>
+                    </a:stretch>
+                  </pic:blipFill>
+                  <pic:spPr>
+                    <a:xfrm>
+                      <a:off x="0" y="0"/>
+                      <a:ext cx="4786296" cy="562828"/>
+                    </a:xfrm>
+                    <a:prstGeom prst="rect">
+                      <a:avLst/>
+                    </a:prstGeom>
+                  </pic:spPr>
+                </pic:pic>
+              </a:graphicData>
+            </a:graphic>
+          </wp:inline>
+        </w:drawing>
       </w:r>
     </w:p>
     <w:p/>
@@ -1645,7 +2357,7 @@
 </file>
 
 <file path=word/styles.xml><?xml version="1.0" encoding="utf-8"?>
-<w:styles xmlns:mc="http://schemas.openxmlformats.org/markup-compatibility/2006" xmlns:r="http://schemas.openxmlformats.org/officeDocument/2006/relationships" xmlns:w="http://schemas.openxmlformats.org/wordprocessingml/2006/main" xmlns:w14="http://schemas.microsoft.com/office/word/2010/wordml" xmlns:w15="http://schemas.microsoft.com/office/word/2012/wordml" xmlns:w16cex="http://schemas.microsoft.com/office/word/2018/wordml/cex" xmlns:w16cid="http://schemas.microsoft.com/office/word/2016/wordml/cid" xmlns:w16="http://schemas.microsoft.com/office/word/2018/wordml" xmlns:w16sdtdh="http://schemas.microsoft.com/office/word/2020/wordml/sdtdatahash" xmlns:w16se="http://schemas.microsoft.com/office/word/2015/wordml/symex" mc:Ignorable="w14 w15 w16se w16cid w16 w16cex w16sdtdh">
+<w:styles xmlns:mc="http://schemas.openxmlformats.org/markup-compatibility/2006" xmlns:r="http://schemas.openxmlformats.org/officeDocument/2006/relationships" xmlns:w="http://schemas.openxmlformats.org/wordprocessingml/2006/main" xmlns:w14="http://schemas.microsoft.com/office/word/2010/wordml" xmlns:w15="http://schemas.microsoft.com/office/word/2012/wordml" xmlns:w16cex="http://schemas.microsoft.com/office/word/2018/wordml/cex" xmlns:w16cid="http://schemas.microsoft.com/office/word/2016/wordml/cid" xmlns:w16="http://schemas.microsoft.com/office/word/2018/wordml" xmlns:w16du="http://schemas.microsoft.com/office/word/2023/wordml/word16du" xmlns:w16sdtdh="http://schemas.microsoft.com/office/word/2020/wordml/sdtdatahash" xmlns:w16se="http://schemas.microsoft.com/office/word/2015/wordml/symex" mc:Ignorable="w14 w15 w16se w16cid w16 w16cex w16sdtdh w16du">
   <w:docDefaults>
     <w:rPrDefault>
       <w:rPr>
@@ -2247,7 +2959,6 @@
   <w:style w:type="character" w:default="1" w:styleId="Fontepargpadro">
     <w:name w:val="Default Paragraph Font"/>
     <w:uiPriority w:val="1"/>
-    <w:semiHidden/>
     <w:unhideWhenUsed/>
   </w:style>
   <w:style w:type="table" w:default="1" w:styleId="Tabelanormal">
@@ -2584,6 +3295,36 @@
       <w:shd w:val="clear" w:color="auto" w:fill="E1DFDD"/>
     </w:rPr>
   </w:style>
+  <w:style w:type="paragraph" w:styleId="Pr-formataoHTML">
+    <w:name w:val="HTML Preformatted"/>
+    <w:basedOn w:val="Normal"/>
+    <w:link w:val="Pr-formataoHTMLChar"/>
+    <w:uiPriority w:val="99"/>
+    <w:semiHidden/>
+    <w:unhideWhenUsed/>
+    <w:rsid w:val="00AC42C3"/>
+    <w:pPr>
+      <w:spacing w:after="0" w:line="240" w:lineRule="auto"/>
+    </w:pPr>
+    <w:rPr>
+      <w:rFonts w:ascii="Consolas" w:hAnsi="Consolas"/>
+      <w:sz w:val="20"/>
+      <w:szCs w:val="20"/>
+    </w:rPr>
+  </w:style>
+  <w:style w:type="character" w:customStyle="1" w:styleId="Pr-formataoHTMLChar">
+    <w:name w:val="Pré-formatação HTML Char"/>
+    <w:basedOn w:val="Fontepargpadro"/>
+    <w:link w:val="Pr-formataoHTML"/>
+    <w:uiPriority w:val="99"/>
+    <w:semiHidden/>
+    <w:rsid w:val="00AC42C3"/>
+    <w:rPr>
+      <w:rFonts w:ascii="Consolas" w:hAnsi="Consolas"/>
+      <w:sz w:val="20"/>
+      <w:szCs w:val="20"/>
+    </w:rPr>
+  </w:style>
 </w:styles>
 </file>
 

</xml_diff>